<commit_message>
atv1-12 (menos a 11)
</commit_message>
<xml_diff>
--- a/ResolucaoExercicios.docx
+++ b/ResolucaoExercicios.docx
@@ -8,16 +8,16 @@
         <w:rPr>
           <w:b/>
           <w:bCs/>
-          <w:sz w:val="36"/>
-          <w:szCs w:val="36"/>
+          <w:sz w:val="32"/>
+          <w:szCs w:val="32"/>
         </w:rPr>
       </w:pPr>
       <w:r>
         <w:rPr>
           <w:b/>
           <w:bCs/>
-          <w:sz w:val="36"/>
-          <w:szCs w:val="36"/>
+          <w:sz w:val="32"/>
+          <w:szCs w:val="32"/>
         </w:rPr>
         <w:t xml:space="preserve">Resolução Exercício Função </w:t>
       </w:r>
@@ -26,8 +26,8 @@
         <w:rPr>
           <w:b/>
           <w:bCs/>
-          <w:sz w:val="36"/>
-          <w:szCs w:val="36"/>
+          <w:sz w:val="32"/>
+          <w:szCs w:val="32"/>
         </w:rPr>
         <w:t>JavaScript</w:t>
       </w:r>
@@ -36,6 +36,10 @@
     <w:p>
       <w:pPr>
         <w:jc w:val="both"/>
+        <w:rPr>
+          <w:sz w:val="24"/>
+          <w:szCs w:val="24"/>
+        </w:rPr>
       </w:pPr>
     </w:p>
     <w:p>
@@ -46,8 +50,16 @@
           <w:numId w:val="2"/>
         </w:numPr>
         <w:jc w:val="both"/>
-      </w:pPr>
-      <w:r>
+        <w:rPr>
+          <w:sz w:val="24"/>
+          <w:szCs w:val="24"/>
+        </w:rPr>
+      </w:pPr>
+      <w:r>
+        <w:rPr>
+          <w:sz w:val="24"/>
+          <w:szCs w:val="24"/>
+        </w:rPr>
         <w:t>Primeiro, criei um vetor para armazenar os 3 números a serem dobrado. Depois, crie a função “dobrarNumero”, informando o parâmetro “n” e pedindo para que ela retornasse “n * 2”, ou seja, o dobro de “n”. Ao final, apenas utilizei um loop “for” para imprimir as mensagens no navegador.</w:t>
       </w:r>
     </w:p>
@@ -56,19 +68,28 @@
         <w:pStyle w:val="PargrafodaLista"/>
         <w:ind w:left="360"/>
         <w:jc w:val="both"/>
-      </w:pPr>
-    </w:p>
-    <w:p>
-      <w:pPr>
-        <w:pStyle w:val="PargrafodaLista"/>
-        <w:ind w:left="1068"/>
-        <w:jc w:val="both"/>
-      </w:pPr>
-      <w:r>
+        <w:rPr>
+          <w:sz w:val="24"/>
+          <w:szCs w:val="24"/>
+        </w:rPr>
+      </w:pPr>
+    </w:p>
+    <w:p>
+      <w:pPr>
+        <w:jc w:val="center"/>
+        <w:rPr>
+          <w:sz w:val="24"/>
+          <w:szCs w:val="24"/>
+        </w:rPr>
+      </w:pPr>
+      <w:r>
+        <w:rPr>
+          <w:noProof/>
+        </w:rPr>
         <w:drawing>
           <wp:inline distT="0" distB="0" distL="0" distR="0" wp14:anchorId="434FE011" wp14:editId="7020676A">
-            <wp:extent cx="4411133" cy="1696191"/>
-            <wp:effectExtent l="0" t="0" r="8890" b="0"/>
+            <wp:extent cx="4817534" cy="1852463"/>
+            <wp:effectExtent l="0" t="0" r="2540" b="0"/>
             <wp:docPr id="1" name="Imagem 1"/>
             <wp:cNvGraphicFramePr>
               <a:graphicFrameLocks xmlns:a="http://schemas.openxmlformats.org/drawingml/2006/main" noChangeAspect="1"/>
@@ -89,7 +110,7 @@
                   <pic:spPr>
                     <a:xfrm>
                       <a:off x="0" y="0"/>
-                      <a:ext cx="4484073" cy="1724238"/>
+                      <a:ext cx="5123539" cy="1970130"/>
                     </a:xfrm>
                     <a:prstGeom prst="rect">
                       <a:avLst/>
@@ -107,6 +128,10 @@
         <w:pStyle w:val="PargrafodaLista"/>
         <w:ind w:left="1068"/>
         <w:jc w:val="both"/>
+        <w:rPr>
+          <w:sz w:val="24"/>
+          <w:szCs w:val="24"/>
+        </w:rPr>
       </w:pPr>
     </w:p>
     <w:p>
@@ -117,9 +142,2129 @@
           <w:numId w:val="2"/>
         </w:numPr>
         <w:jc w:val="both"/>
+        <w:rPr>
+          <w:sz w:val="24"/>
+          <w:szCs w:val="24"/>
+        </w:rPr>
+      </w:pPr>
+      <w:r>
+        <w:rPr>
+          <w:sz w:val="24"/>
+          <w:szCs w:val="24"/>
+        </w:rPr>
+        <w:t xml:space="preserve">Criei a função “elevarNumeroPeloOutro” e informei os parâmetros “x” e “z”, informando que a função deveria retornar o elemento “z” elevado a “z” (x**z). </w:t>
+      </w:r>
+    </w:p>
+    <w:p>
+      <w:pPr>
+        <w:pStyle w:val="PargrafodaLista"/>
+        <w:ind w:left="360"/>
+        <w:jc w:val="both"/>
+        <w:rPr>
+          <w:sz w:val="24"/>
+          <w:szCs w:val="24"/>
+        </w:rPr>
+      </w:pPr>
+      <w:r>
+        <w:rPr>
+          <w:sz w:val="24"/>
+          <w:szCs w:val="24"/>
+        </w:rPr>
+        <w:t>Por fim, utilizei o “alert” para imprimir a mensagem, informando para a função os números 2 e 5, que retornaram 32.</w:t>
+      </w:r>
+    </w:p>
+    <w:p>
+      <w:pPr>
+        <w:jc w:val="center"/>
+        <w:rPr>
+          <w:sz w:val="24"/>
+          <w:szCs w:val="24"/>
+        </w:rPr>
+      </w:pPr>
+      <w:r>
+        <w:rPr>
+          <w:sz w:val="24"/>
+          <w:szCs w:val="24"/>
+        </w:rPr>
+        <w:drawing>
+          <wp:inline distT="0" distB="0" distL="0" distR="0" wp14:anchorId="25390D7A" wp14:editId="5CAD514C">
+            <wp:extent cx="4394200" cy="1100530"/>
+            <wp:effectExtent l="0" t="0" r="6350" b="4445"/>
+            <wp:docPr id="3" name="Imagem 3"/>
+            <wp:cNvGraphicFramePr>
+              <a:graphicFrameLocks xmlns:a="http://schemas.openxmlformats.org/drawingml/2006/main" noChangeAspect="1"/>
+            </wp:cNvGraphicFramePr>
+            <a:graphic xmlns:a="http://schemas.openxmlformats.org/drawingml/2006/main">
+              <a:graphicData uri="http://schemas.openxmlformats.org/drawingml/2006/picture">
+                <pic:pic xmlns:pic="http://schemas.openxmlformats.org/drawingml/2006/picture">
+                  <pic:nvPicPr>
+                    <pic:cNvPr id="1" name=""/>
+                    <pic:cNvPicPr/>
+                  </pic:nvPicPr>
+                  <pic:blipFill>
+                    <a:blip r:embed="rId6"/>
+                    <a:stretch>
+                      <a:fillRect/>
+                    </a:stretch>
+                  </pic:blipFill>
+                  <pic:spPr>
+                    <a:xfrm>
+                      <a:off x="0" y="0"/>
+                      <a:ext cx="4517382" cy="1131381"/>
+                    </a:xfrm>
+                    <a:prstGeom prst="rect">
+                      <a:avLst/>
+                    </a:prstGeom>
+                  </pic:spPr>
+                </pic:pic>
+              </a:graphicData>
+            </a:graphic>
+          </wp:inline>
+        </w:drawing>
+      </w:r>
+    </w:p>
+    <w:p>
+      <w:pPr>
+        <w:pStyle w:val="PargrafodaLista"/>
+        <w:numPr>
+          <w:ilvl w:val="0"/>
+          <w:numId w:val="2"/>
+        </w:numPr>
+        <w:jc w:val="both"/>
+        <w:rPr>
+          <w:sz w:val="24"/>
+          <w:szCs w:val="24"/>
+        </w:rPr>
+      </w:pPr>
+      <w:r>
+        <w:rPr>
+          <w:sz w:val="24"/>
+          <w:szCs w:val="24"/>
+        </w:rPr>
+        <w:t>Primeiro, defini as variáveis “n1” e “n2”, informando um número de dois algarismos em cada uma.</w:t>
+      </w:r>
+    </w:p>
+    <w:p>
+      <w:pPr>
+        <w:pStyle w:val="PargrafodaLista"/>
+        <w:ind w:left="360"/>
+        <w:jc w:val="both"/>
+        <w:rPr>
+          <w:sz w:val="24"/>
+          <w:szCs w:val="24"/>
+        </w:rPr>
+      </w:pPr>
+      <w:r>
+        <w:rPr>
+          <w:sz w:val="24"/>
+          <w:szCs w:val="24"/>
+        </w:rPr>
+        <w:t xml:space="preserve">Assim, criei a função “unirAlgarismo”. Para obter o primeiro algarismo, subtrai o módulo de “n1” por 10 de “n1”. </w:t>
+      </w:r>
+      <w:r>
+        <w:rPr>
+          <w:sz w:val="24"/>
+          <w:szCs w:val="24"/>
+        </w:rPr>
+        <w:t>No meu caso, informei o número 65. Assim, o programa irá calcular o módulo de 65 por 10, que será igual a 5, e depois subtrair esse valor do número original, obtendo 60.</w:t>
+      </w:r>
+    </w:p>
+    <w:p>
+      <w:pPr>
+        <w:pStyle w:val="PargrafodaLista"/>
+        <w:ind w:left="360"/>
+        <w:jc w:val="both"/>
+        <w:rPr>
+          <w:sz w:val="24"/>
+          <w:szCs w:val="24"/>
+        </w:rPr>
+      </w:pPr>
+      <w:r>
+        <w:rPr>
+          <w:sz w:val="24"/>
+          <w:szCs w:val="24"/>
+        </w:rPr>
+        <w:t>Depois disso, para obter o algarismo 2, fiz um processo semelhante, mas apenas calculando o módulo de “n2” por 10. Nesse caso, utilizei o número 29, que divido por 10 tem um resto de 9.</w:t>
+      </w:r>
+    </w:p>
+    <w:p>
+      <w:pPr>
+        <w:pStyle w:val="PargrafodaLista"/>
+        <w:ind w:left="360"/>
+        <w:jc w:val="both"/>
+        <w:rPr>
+          <w:sz w:val="24"/>
+          <w:szCs w:val="24"/>
+        </w:rPr>
+      </w:pPr>
+      <w:r>
+        <w:rPr>
+          <w:sz w:val="24"/>
+          <w:szCs w:val="24"/>
+        </w:rPr>
+        <w:t>Ao final, retornei a soma do algarismo 1 pelo algarismo 2, imprimindo o resultado com o comando “alert”.</w:t>
+      </w:r>
+    </w:p>
+    <w:p>
+      <w:pPr>
+        <w:pStyle w:val="PargrafodaLista"/>
+        <w:ind w:left="360"/>
+        <w:jc w:val="center"/>
+        <w:rPr>
+          <w:sz w:val="24"/>
+          <w:szCs w:val="24"/>
+        </w:rPr>
+      </w:pPr>
+      <w:r>
+        <w:rPr>
+          <w:sz w:val="24"/>
+          <w:szCs w:val="24"/>
+        </w:rPr>
+        <w:lastRenderedPageBreak/>
+        <w:drawing>
+          <wp:inline distT="0" distB="0" distL="0" distR="0" wp14:anchorId="5312A5BA" wp14:editId="20B20334">
+            <wp:extent cx="2667000" cy="2072723"/>
+            <wp:effectExtent l="0" t="0" r="0" b="3810"/>
+            <wp:docPr id="4" name="Imagem 4"/>
+            <wp:cNvGraphicFramePr>
+              <a:graphicFrameLocks xmlns:a="http://schemas.openxmlformats.org/drawingml/2006/main" noChangeAspect="1"/>
+            </wp:cNvGraphicFramePr>
+            <a:graphic xmlns:a="http://schemas.openxmlformats.org/drawingml/2006/main">
+              <a:graphicData uri="http://schemas.openxmlformats.org/drawingml/2006/picture">
+                <pic:pic xmlns:pic="http://schemas.openxmlformats.org/drawingml/2006/picture">
+                  <pic:nvPicPr>
+                    <pic:cNvPr id="1" name=""/>
+                    <pic:cNvPicPr/>
+                  </pic:nvPicPr>
+                  <pic:blipFill>
+                    <a:blip r:embed="rId7"/>
+                    <a:stretch>
+                      <a:fillRect/>
+                    </a:stretch>
+                  </pic:blipFill>
+                  <pic:spPr>
+                    <a:xfrm>
+                      <a:off x="0" y="0"/>
+                      <a:ext cx="2679757" cy="2082637"/>
+                    </a:xfrm>
+                    <a:prstGeom prst="rect">
+                      <a:avLst/>
+                    </a:prstGeom>
+                  </pic:spPr>
+                </pic:pic>
+              </a:graphicData>
+            </a:graphic>
+          </wp:inline>
+        </w:drawing>
+      </w:r>
+    </w:p>
+    <w:p>
+      <w:pPr>
+        <w:pStyle w:val="PargrafodaLista"/>
+        <w:ind w:left="360"/>
+        <w:jc w:val="center"/>
+        <w:rPr>
+          <w:sz w:val="24"/>
+          <w:szCs w:val="24"/>
+        </w:rPr>
+      </w:pPr>
+    </w:p>
+    <w:p>
+      <w:pPr>
+        <w:pStyle w:val="PargrafodaLista"/>
+        <w:numPr>
+          <w:ilvl w:val="0"/>
+          <w:numId w:val="2"/>
+        </w:numPr>
+        <w:jc w:val="both"/>
+        <w:rPr>
+          <w:sz w:val="24"/>
+          <w:szCs w:val="24"/>
+        </w:rPr>
+      </w:pPr>
+      <w:r>
+        <w:rPr>
+          <w:sz w:val="24"/>
+          <w:szCs w:val="24"/>
+        </w:rPr>
+        <w:t xml:space="preserve">Primeiro, criei 3 variáveis, que guardam </w:t>
+      </w:r>
+      <w:r>
+        <w:rPr>
+          <w:sz w:val="24"/>
+          <w:szCs w:val="24"/>
+        </w:rPr>
+        <w:t>o valor das notas de um aluno.</w:t>
+      </w:r>
+    </w:p>
+    <w:p>
+      <w:pPr>
+        <w:pStyle w:val="PargrafodaLista"/>
+        <w:ind w:left="360"/>
+        <w:jc w:val="center"/>
+        <w:rPr>
+          <w:sz w:val="24"/>
+          <w:szCs w:val="24"/>
+        </w:rPr>
+      </w:pPr>
+      <w:r>
+        <w:rPr>
+          <w:sz w:val="24"/>
+          <w:szCs w:val="24"/>
+        </w:rPr>
+        <w:drawing>
+          <wp:inline distT="0" distB="0" distL="0" distR="0" wp14:anchorId="7CF5791E" wp14:editId="1EF8CD87">
+            <wp:extent cx="1467055" cy="847843"/>
+            <wp:effectExtent l="0" t="0" r="0" b="9525"/>
+            <wp:docPr id="5" name="Imagem 5"/>
+            <wp:cNvGraphicFramePr>
+              <a:graphicFrameLocks xmlns:a="http://schemas.openxmlformats.org/drawingml/2006/main" noChangeAspect="1"/>
+            </wp:cNvGraphicFramePr>
+            <a:graphic xmlns:a="http://schemas.openxmlformats.org/drawingml/2006/main">
+              <a:graphicData uri="http://schemas.openxmlformats.org/drawingml/2006/picture">
+                <pic:pic xmlns:pic="http://schemas.openxmlformats.org/drawingml/2006/picture">
+                  <pic:nvPicPr>
+                    <pic:cNvPr id="1" name=""/>
+                    <pic:cNvPicPr/>
+                  </pic:nvPicPr>
+                  <pic:blipFill>
+                    <a:blip r:embed="rId8"/>
+                    <a:stretch>
+                      <a:fillRect/>
+                    </a:stretch>
+                  </pic:blipFill>
+                  <pic:spPr>
+                    <a:xfrm>
+                      <a:off x="0" y="0"/>
+                      <a:ext cx="1467055" cy="847843"/>
+                    </a:xfrm>
+                    <a:prstGeom prst="rect">
+                      <a:avLst/>
+                    </a:prstGeom>
+                  </pic:spPr>
+                </pic:pic>
+              </a:graphicData>
+            </a:graphic>
+          </wp:inline>
+        </w:drawing>
+      </w:r>
+    </w:p>
+    <w:p>
+      <w:pPr>
+        <w:pStyle w:val="PargrafodaLista"/>
+        <w:ind w:left="360"/>
+        <w:jc w:val="both"/>
+        <w:rPr>
+          <w:sz w:val="24"/>
+          <w:szCs w:val="24"/>
+        </w:rPr>
+      </w:pPr>
+      <w:r>
+        <w:rPr>
+          <w:sz w:val="24"/>
+          <w:szCs w:val="24"/>
+        </w:rPr>
+        <w:t>Após isso, criei a função “</w:t>
+      </w:r>
+      <w:proofErr w:type="spellStart"/>
+      <w:r>
+        <w:rPr>
+          <w:sz w:val="24"/>
+          <w:szCs w:val="24"/>
+        </w:rPr>
+        <w:t>calcularMedia</w:t>
+      </w:r>
+      <w:proofErr w:type="spellEnd"/>
+      <w:r>
+        <w:rPr>
+          <w:sz w:val="24"/>
+          <w:szCs w:val="24"/>
+        </w:rPr>
+        <w:t>”, que necessita de 4 parâmetros para funcionar: valor1, valor2, valor3 e a letra, que representa se a média deve ser aritmética ou ponderada.</w:t>
+      </w:r>
+    </w:p>
+    <w:p>
+      <w:pPr>
+        <w:pStyle w:val="PargrafodaLista"/>
+        <w:ind w:left="360"/>
+        <w:jc w:val="both"/>
+        <w:rPr>
+          <w:sz w:val="24"/>
+          <w:szCs w:val="24"/>
+        </w:rPr>
+      </w:pPr>
+      <w:r>
+        <w:rPr>
+          <w:sz w:val="24"/>
+          <w:szCs w:val="24"/>
+        </w:rPr>
+        <w:t>Logo após, criei o vetor números para adicionar as notas a lista.</w:t>
+      </w:r>
+    </w:p>
+    <w:p>
+      <w:pPr>
+        <w:pStyle w:val="PargrafodaLista"/>
+        <w:ind w:left="360"/>
+        <w:jc w:val="both"/>
+        <w:rPr>
+          <w:sz w:val="24"/>
+          <w:szCs w:val="24"/>
+        </w:rPr>
+      </w:pPr>
+      <w:r>
+        <w:rPr>
+          <w:sz w:val="24"/>
+          <w:szCs w:val="24"/>
+        </w:rPr>
+        <w:t>Utilizando uma condicional “</w:t>
+      </w:r>
+      <w:proofErr w:type="spellStart"/>
+      <w:r>
+        <w:rPr>
+          <w:sz w:val="24"/>
+          <w:szCs w:val="24"/>
+        </w:rPr>
+        <w:t>if</w:t>
+      </w:r>
+      <w:proofErr w:type="spellEnd"/>
+      <w:r>
+        <w:rPr>
+          <w:sz w:val="24"/>
+          <w:szCs w:val="24"/>
+        </w:rPr>
+        <w:t>”, caso o valor do parâmetro “l” seja “A”, a média deve ser calculada de forma aritmética. Então, os 3 valores serão adicionados a lista, através do método “</w:t>
+      </w:r>
+      <w:proofErr w:type="spellStart"/>
+      <w:r>
+        <w:rPr>
+          <w:sz w:val="24"/>
+          <w:szCs w:val="24"/>
+        </w:rPr>
+        <w:t>push</w:t>
+      </w:r>
+      <w:proofErr w:type="spellEnd"/>
+      <w:r>
+        <w:rPr>
+          <w:sz w:val="24"/>
+          <w:szCs w:val="24"/>
+        </w:rPr>
+        <w:t>”. Abaixo, utilizei o método “</w:t>
+      </w:r>
+      <w:proofErr w:type="spellStart"/>
+      <w:r>
+        <w:rPr>
+          <w:sz w:val="24"/>
+          <w:szCs w:val="24"/>
+        </w:rPr>
+        <w:t>reduce</w:t>
+      </w:r>
+      <w:proofErr w:type="spellEnd"/>
+      <w:r>
+        <w:rPr>
+          <w:sz w:val="24"/>
+          <w:szCs w:val="24"/>
+        </w:rPr>
+        <w:t xml:space="preserve">” para reduzir o </w:t>
+      </w:r>
+      <w:proofErr w:type="spellStart"/>
+      <w:r>
+        <w:rPr>
+          <w:sz w:val="24"/>
+          <w:szCs w:val="24"/>
+        </w:rPr>
+        <w:t>array</w:t>
+      </w:r>
+      <w:proofErr w:type="spellEnd"/>
+      <w:r>
+        <w:rPr>
+          <w:sz w:val="24"/>
+          <w:szCs w:val="24"/>
+        </w:rPr>
+        <w:t xml:space="preserve"> números a um único valor, informando os parâmetros “a” e “b” e sinalizando que os valores devem ser somados, partindo de 0. Para finalizar, dividi esse valor pelo cumprimento da lista, que resulta na média aritmética, armazenada na variável “media”, que é retornada ao programa.</w:t>
+      </w:r>
+    </w:p>
+    <w:p>
+      <w:pPr>
+        <w:pStyle w:val="PargrafodaLista"/>
+        <w:ind w:left="360"/>
+        <w:jc w:val="both"/>
+        <w:rPr>
+          <w:sz w:val="24"/>
+          <w:szCs w:val="24"/>
+        </w:rPr>
+      </w:pPr>
+      <w:r>
+        <w:rPr>
+          <w:sz w:val="24"/>
+          <w:szCs w:val="24"/>
+        </w:rPr>
+        <w:t>Entretanto, caso “l” corresponda a “P”, a média deve ser calculada de forma ponderada. Assim, criei mais 3 variáveis, “</w:t>
+      </w:r>
+      <w:r>
+        <w:rPr>
+          <w:sz w:val="24"/>
+          <w:szCs w:val="24"/>
+        </w:rPr>
+        <w:t>nota1</w:t>
+      </w:r>
+      <w:r>
+        <w:rPr>
+          <w:sz w:val="24"/>
+          <w:szCs w:val="24"/>
+        </w:rPr>
+        <w:t>”, “</w:t>
+      </w:r>
+      <w:r>
+        <w:rPr>
+          <w:sz w:val="24"/>
+          <w:szCs w:val="24"/>
+        </w:rPr>
+        <w:t>nota2</w:t>
+      </w:r>
+      <w:r>
+        <w:rPr>
+          <w:sz w:val="24"/>
+          <w:szCs w:val="24"/>
+        </w:rPr>
+        <w:t>” e “</w:t>
+      </w:r>
+      <w:r>
+        <w:rPr>
+          <w:sz w:val="24"/>
+          <w:szCs w:val="24"/>
+        </w:rPr>
+        <w:t>nota3</w:t>
+      </w:r>
+      <w:r>
+        <w:rPr>
+          <w:sz w:val="24"/>
+          <w:szCs w:val="24"/>
+        </w:rPr>
+        <w:t>”. Dentro de cada uma delas, o valor dos parâmetros será multiplicado pelo seu peso. Ao final, no cálculo da média, os valores ponderados são somados e divididos por 10, que é a soma dos pesos. Com isso, o programa retorna a média.</w:t>
+      </w:r>
+    </w:p>
+    <w:p>
+      <w:pPr>
+        <w:pStyle w:val="PargrafodaLista"/>
+        <w:ind w:left="360"/>
+        <w:jc w:val="center"/>
+        <w:rPr>
+          <w:sz w:val="24"/>
+          <w:szCs w:val="24"/>
+        </w:rPr>
+      </w:pPr>
+      <w:r>
+        <w:rPr>
+          <w:sz w:val="24"/>
+          <w:szCs w:val="24"/>
+        </w:rPr>
+        <w:drawing>
+          <wp:inline distT="0" distB="0" distL="0" distR="0" wp14:anchorId="5AF91012" wp14:editId="476E50C7">
+            <wp:extent cx="4673600" cy="2303826"/>
+            <wp:effectExtent l="0" t="0" r="0" b="1270"/>
+            <wp:docPr id="6" name="Imagem 6"/>
+            <wp:cNvGraphicFramePr>
+              <a:graphicFrameLocks xmlns:a="http://schemas.openxmlformats.org/drawingml/2006/main" noChangeAspect="1"/>
+            </wp:cNvGraphicFramePr>
+            <a:graphic xmlns:a="http://schemas.openxmlformats.org/drawingml/2006/main">
+              <a:graphicData uri="http://schemas.openxmlformats.org/drawingml/2006/picture">
+                <pic:pic xmlns:pic="http://schemas.openxmlformats.org/drawingml/2006/picture">
+                  <pic:nvPicPr>
+                    <pic:cNvPr id="1" name=""/>
+                    <pic:cNvPicPr/>
+                  </pic:nvPicPr>
+                  <pic:blipFill>
+                    <a:blip r:embed="rId9"/>
+                    <a:stretch>
+                      <a:fillRect/>
+                    </a:stretch>
+                  </pic:blipFill>
+                  <pic:spPr>
+                    <a:xfrm>
+                      <a:off x="0" y="0"/>
+                      <a:ext cx="4858501" cy="2394972"/>
+                    </a:xfrm>
+                    <a:prstGeom prst="rect">
+                      <a:avLst/>
+                    </a:prstGeom>
+                  </pic:spPr>
+                </pic:pic>
+              </a:graphicData>
+            </a:graphic>
+          </wp:inline>
+        </w:drawing>
+      </w:r>
+    </w:p>
+    <w:p>
+      <w:pPr>
+        <w:pStyle w:val="PargrafodaLista"/>
+        <w:ind w:left="360"/>
+        <w:jc w:val="both"/>
+        <w:rPr>
+          <w:sz w:val="24"/>
+          <w:szCs w:val="24"/>
+        </w:rPr>
+      </w:pPr>
+      <w:r>
+        <w:rPr>
+          <w:sz w:val="24"/>
+          <w:szCs w:val="24"/>
+        </w:rPr>
+        <w:lastRenderedPageBreak/>
+        <w:t>Por fim, utilizei o “alert” para imprimir a média dos 3 valores nos dois casos, seja ela ponderada ou aritmética.</w:t>
+      </w:r>
+    </w:p>
+    <w:p>
+      <w:pPr>
+        <w:pStyle w:val="PargrafodaLista"/>
+        <w:ind w:left="360"/>
+        <w:jc w:val="center"/>
+        <w:rPr>
+          <w:sz w:val="24"/>
+          <w:szCs w:val="24"/>
+        </w:rPr>
+      </w:pPr>
+      <w:r>
+        <w:rPr>
+          <w:sz w:val="24"/>
+          <w:szCs w:val="24"/>
+        </w:rPr>
+        <w:drawing>
+          <wp:inline distT="0" distB="0" distL="0" distR="0" wp14:anchorId="49D6FDC7" wp14:editId="0B8DFC91">
+            <wp:extent cx="5249334" cy="380243"/>
+            <wp:effectExtent l="0" t="0" r="0" b="1270"/>
+            <wp:docPr id="7" name="Imagem 7"/>
+            <wp:cNvGraphicFramePr>
+              <a:graphicFrameLocks xmlns:a="http://schemas.openxmlformats.org/drawingml/2006/main" noChangeAspect="1"/>
+            </wp:cNvGraphicFramePr>
+            <a:graphic xmlns:a="http://schemas.openxmlformats.org/drawingml/2006/main">
+              <a:graphicData uri="http://schemas.openxmlformats.org/drawingml/2006/picture">
+                <pic:pic xmlns:pic="http://schemas.openxmlformats.org/drawingml/2006/picture">
+                  <pic:nvPicPr>
+                    <pic:cNvPr id="1" name=""/>
+                    <pic:cNvPicPr/>
+                  </pic:nvPicPr>
+                  <pic:blipFill>
+                    <a:blip r:embed="rId10"/>
+                    <a:stretch>
+                      <a:fillRect/>
+                    </a:stretch>
+                  </pic:blipFill>
+                  <pic:spPr>
+                    <a:xfrm>
+                      <a:off x="0" y="0"/>
+                      <a:ext cx="5935730" cy="429963"/>
+                    </a:xfrm>
+                    <a:prstGeom prst="rect">
+                      <a:avLst/>
+                    </a:prstGeom>
+                  </pic:spPr>
+                </pic:pic>
+              </a:graphicData>
+            </a:graphic>
+          </wp:inline>
+        </w:drawing>
+      </w:r>
+    </w:p>
+    <w:p>
+      <w:pPr>
+        <w:pStyle w:val="PargrafodaLista"/>
+        <w:ind w:left="360"/>
+        <w:jc w:val="center"/>
+        <w:rPr>
+          <w:sz w:val="24"/>
+          <w:szCs w:val="24"/>
+        </w:rPr>
+      </w:pPr>
+    </w:p>
+    <w:p>
+      <w:pPr>
+        <w:pStyle w:val="PargrafodaLista"/>
+        <w:numPr>
+          <w:ilvl w:val="0"/>
+          <w:numId w:val="2"/>
+        </w:numPr>
+        <w:jc w:val="both"/>
+        <w:rPr>
+          <w:sz w:val="24"/>
+          <w:szCs w:val="24"/>
+        </w:rPr>
+      </w:pPr>
+      <w:r>
+        <w:rPr>
+          <w:sz w:val="24"/>
+          <w:szCs w:val="24"/>
+        </w:rPr>
+        <w:t xml:space="preserve">De início, criei 3 variáveis: </w:t>
+      </w:r>
+      <w:r>
+        <w:rPr>
+          <w:sz w:val="24"/>
+          <w:szCs w:val="24"/>
+        </w:rPr>
+        <w:t>“</w:t>
+      </w:r>
+      <w:r>
+        <w:rPr>
+          <w:sz w:val="24"/>
+          <w:szCs w:val="24"/>
+        </w:rPr>
+        <w:t>n1</w:t>
+      </w:r>
+      <w:r>
+        <w:rPr>
+          <w:sz w:val="24"/>
+          <w:szCs w:val="24"/>
+        </w:rPr>
+        <w:t>”</w:t>
+      </w:r>
+      <w:r>
+        <w:rPr>
+          <w:sz w:val="24"/>
+          <w:szCs w:val="24"/>
+        </w:rPr>
+        <w:t xml:space="preserve">, para armazenar o valor do primeiro número, </w:t>
+      </w:r>
+      <w:r>
+        <w:rPr>
+          <w:sz w:val="24"/>
+          <w:szCs w:val="24"/>
+        </w:rPr>
+        <w:t>“</w:t>
+      </w:r>
+      <w:r>
+        <w:rPr>
+          <w:sz w:val="24"/>
+          <w:szCs w:val="24"/>
+        </w:rPr>
+        <w:t>n2</w:t>
+      </w:r>
+      <w:r>
+        <w:rPr>
+          <w:sz w:val="24"/>
+          <w:szCs w:val="24"/>
+        </w:rPr>
+        <w:t>”</w:t>
+      </w:r>
+      <w:r>
+        <w:rPr>
+          <w:sz w:val="24"/>
+          <w:szCs w:val="24"/>
+        </w:rPr>
+        <w:t xml:space="preserve">, para armazenar o valor do segundo número, e </w:t>
+      </w:r>
+      <w:r>
+        <w:rPr>
+          <w:sz w:val="24"/>
+          <w:szCs w:val="24"/>
+        </w:rPr>
+        <w:t>“</w:t>
+      </w:r>
+      <w:proofErr w:type="spellStart"/>
+      <w:r>
+        <w:rPr>
+          <w:sz w:val="24"/>
+          <w:szCs w:val="24"/>
+        </w:rPr>
+        <w:t>op</w:t>
+      </w:r>
+      <w:proofErr w:type="spellEnd"/>
+      <w:r>
+        <w:rPr>
+          <w:sz w:val="24"/>
+          <w:szCs w:val="24"/>
+        </w:rPr>
+        <w:t>”</w:t>
+      </w:r>
+      <w:r>
+        <w:rPr>
+          <w:sz w:val="24"/>
+          <w:szCs w:val="24"/>
+        </w:rPr>
+        <w:t>, para armazenar o símbolo correspondente a operação matemática.</w:t>
+      </w:r>
+    </w:p>
+    <w:p>
+      <w:pPr>
+        <w:pStyle w:val="PargrafodaLista"/>
+        <w:ind w:left="360"/>
+        <w:jc w:val="both"/>
+        <w:rPr>
+          <w:sz w:val="24"/>
+          <w:szCs w:val="24"/>
+        </w:rPr>
+      </w:pPr>
+      <w:r>
+        <w:rPr>
+          <w:sz w:val="24"/>
+          <w:szCs w:val="24"/>
+        </w:rPr>
+        <w:t>Após isso, criei a função calcular, informando os parâmetros “v1” (valor1), “v2” (valor2) e “s” (sinal).</w:t>
+      </w:r>
+    </w:p>
+    <w:p>
+      <w:pPr>
+        <w:pStyle w:val="PargrafodaLista"/>
+        <w:ind w:left="360"/>
+        <w:jc w:val="both"/>
+        <w:rPr>
+          <w:sz w:val="24"/>
+          <w:szCs w:val="24"/>
+        </w:rPr>
+      </w:pPr>
+      <w:r>
+        <w:rPr>
+          <w:sz w:val="24"/>
+          <w:szCs w:val="24"/>
+        </w:rPr>
+        <w:t>Utilizando a condicional “</w:t>
+      </w:r>
+      <w:proofErr w:type="spellStart"/>
+      <w:r>
+        <w:rPr>
+          <w:sz w:val="24"/>
+          <w:szCs w:val="24"/>
+        </w:rPr>
+        <w:t>if</w:t>
+      </w:r>
+      <w:proofErr w:type="spellEnd"/>
+      <w:r>
+        <w:rPr>
+          <w:sz w:val="24"/>
+          <w:szCs w:val="24"/>
+        </w:rPr>
+        <w:t>”, fiz a verificação do parâmetro “s”, para que, caso ele corresponda a algum dos sinais matemáticos de soma, subtração, divisão e multiplicação, a função faço o devido cálculo com os valores 1 e 2.</w:t>
+      </w:r>
+    </w:p>
+    <w:p>
+      <w:pPr>
+        <w:pStyle w:val="PargrafodaLista"/>
+        <w:ind w:left="360"/>
+        <w:jc w:val="both"/>
+        <w:rPr>
+          <w:sz w:val="24"/>
+          <w:szCs w:val="24"/>
+        </w:rPr>
+      </w:pPr>
+      <w:r>
+        <w:rPr>
+          <w:sz w:val="24"/>
+          <w:szCs w:val="24"/>
+        </w:rPr>
+        <w:t xml:space="preserve">Ao fim, utilizei do comando “alert” para imprimir </w:t>
+      </w:r>
+      <w:proofErr w:type="gramStart"/>
+      <w:r>
+        <w:rPr>
+          <w:sz w:val="24"/>
+          <w:szCs w:val="24"/>
+        </w:rPr>
+        <w:t>o números</w:t>
+      </w:r>
+      <w:proofErr w:type="gramEnd"/>
+      <w:r>
+        <w:rPr>
+          <w:sz w:val="24"/>
+          <w:szCs w:val="24"/>
+        </w:rPr>
+        <w:t>, o símbolo da operação e o resultado obtido pela função.</w:t>
+      </w:r>
+    </w:p>
+    <w:p>
+      <w:pPr>
+        <w:pStyle w:val="PargrafodaLista"/>
+        <w:ind w:left="708"/>
+        <w:jc w:val="both"/>
+        <w:rPr>
+          <w:sz w:val="24"/>
+          <w:szCs w:val="24"/>
+        </w:rPr>
+      </w:pPr>
+      <w:r>
+        <w:rPr>
+          <w:sz w:val="24"/>
+          <w:szCs w:val="24"/>
+        </w:rPr>
+        <w:tab/>
+      </w:r>
+      <w:r>
+        <w:rPr>
+          <w:sz w:val="24"/>
+          <w:szCs w:val="24"/>
+        </w:rPr>
+        <w:drawing>
+          <wp:inline distT="0" distB="0" distL="0" distR="0" wp14:anchorId="535191A6" wp14:editId="15408E48">
+            <wp:extent cx="4676949" cy="3818466"/>
+            <wp:effectExtent l="0" t="0" r="0" b="0"/>
+            <wp:docPr id="8" name="Imagem 8"/>
+            <wp:cNvGraphicFramePr>
+              <a:graphicFrameLocks xmlns:a="http://schemas.openxmlformats.org/drawingml/2006/main" noChangeAspect="1"/>
+            </wp:cNvGraphicFramePr>
+            <a:graphic xmlns:a="http://schemas.openxmlformats.org/drawingml/2006/main">
+              <a:graphicData uri="http://schemas.openxmlformats.org/drawingml/2006/picture">
+                <pic:pic xmlns:pic="http://schemas.openxmlformats.org/drawingml/2006/picture">
+                  <pic:nvPicPr>
+                    <pic:cNvPr id="1" name=""/>
+                    <pic:cNvPicPr/>
+                  </pic:nvPicPr>
+                  <pic:blipFill>
+                    <a:blip r:embed="rId11"/>
+                    <a:stretch>
+                      <a:fillRect/>
+                    </a:stretch>
+                  </pic:blipFill>
+                  <pic:spPr>
+                    <a:xfrm>
+                      <a:off x="0" y="0"/>
+                      <a:ext cx="4834090" cy="3946763"/>
+                    </a:xfrm>
+                    <a:prstGeom prst="rect">
+                      <a:avLst/>
+                    </a:prstGeom>
+                  </pic:spPr>
+                </pic:pic>
+              </a:graphicData>
+            </a:graphic>
+          </wp:inline>
+        </w:drawing>
+      </w:r>
+    </w:p>
+    <w:p>
+      <w:pPr>
+        <w:jc w:val="both"/>
+        <w:rPr>
+          <w:sz w:val="24"/>
+          <w:szCs w:val="24"/>
+        </w:rPr>
+      </w:pPr>
+    </w:p>
+    <w:p>
+      <w:pPr>
+        <w:pStyle w:val="PargrafodaLista"/>
+        <w:numPr>
+          <w:ilvl w:val="0"/>
+          <w:numId w:val="2"/>
+        </w:numPr>
+        <w:jc w:val="both"/>
+        <w:rPr>
+          <w:sz w:val="24"/>
+          <w:szCs w:val="24"/>
+        </w:rPr>
+      </w:pPr>
+      <w:r>
+        <w:rPr>
+          <w:sz w:val="24"/>
+          <w:szCs w:val="24"/>
+        </w:rPr>
+        <w:t>Criei uma variável para armazenar a quantidade de dia restantes no ano.</w:t>
+      </w:r>
+    </w:p>
+    <w:p>
+      <w:pPr>
+        <w:pStyle w:val="PargrafodaLista"/>
+        <w:ind w:left="360"/>
+        <w:jc w:val="both"/>
+        <w:rPr>
+          <w:sz w:val="24"/>
+          <w:szCs w:val="24"/>
+        </w:rPr>
+      </w:pPr>
+      <w:r>
+        <w:rPr>
+          <w:sz w:val="24"/>
+          <w:szCs w:val="24"/>
+        </w:rPr>
+        <w:t>Após isso, criei a função “</w:t>
+      </w:r>
+      <w:proofErr w:type="spellStart"/>
+      <w:r>
+        <w:rPr>
+          <w:sz w:val="24"/>
+          <w:szCs w:val="24"/>
+        </w:rPr>
+        <w:t>verificarDiasRestantes</w:t>
+      </w:r>
+      <w:proofErr w:type="spellEnd"/>
+      <w:r>
+        <w:rPr>
+          <w:sz w:val="24"/>
+          <w:szCs w:val="24"/>
+        </w:rPr>
+        <w:t>” para averiguar a situação. Com a condicional “</w:t>
+      </w:r>
+      <w:proofErr w:type="spellStart"/>
+      <w:r>
+        <w:rPr>
+          <w:sz w:val="24"/>
+          <w:szCs w:val="24"/>
+        </w:rPr>
+        <w:t>if</w:t>
+      </w:r>
+      <w:proofErr w:type="spellEnd"/>
+      <w:r>
+        <w:rPr>
+          <w:sz w:val="24"/>
+          <w:szCs w:val="24"/>
+        </w:rPr>
+        <w:t>”, caso faltem menos que 30 dias, o programa irá imprimir a quantidade de dias restantes juntamente com a mensagem de “Oba, quase férias!”. Entretanto, caso faltem 30 dias ou mais para o fim do ano, o programa exibirá o tempo restante além da mensagem “Ainda falta muito para o Natal...”.</w:t>
+      </w:r>
+    </w:p>
+    <w:p>
+      <w:pPr>
+        <w:pStyle w:val="PargrafodaLista"/>
+        <w:ind w:left="360"/>
+        <w:jc w:val="center"/>
+        <w:rPr>
+          <w:sz w:val="24"/>
+          <w:szCs w:val="24"/>
+        </w:rPr>
+      </w:pPr>
+      <w:r>
+        <w:rPr>
+          <w:sz w:val="24"/>
+          <w:szCs w:val="24"/>
+        </w:rPr>
+        <w:lastRenderedPageBreak/>
+        <w:drawing>
+          <wp:inline distT="0" distB="0" distL="0" distR="0" wp14:anchorId="0A231810" wp14:editId="013DA3BC">
+            <wp:extent cx="5029200" cy="1973476"/>
+            <wp:effectExtent l="0" t="0" r="0" b="8255"/>
+            <wp:docPr id="9" name="Imagem 9"/>
+            <wp:cNvGraphicFramePr>
+              <a:graphicFrameLocks xmlns:a="http://schemas.openxmlformats.org/drawingml/2006/main" noChangeAspect="1"/>
+            </wp:cNvGraphicFramePr>
+            <a:graphic xmlns:a="http://schemas.openxmlformats.org/drawingml/2006/main">
+              <a:graphicData uri="http://schemas.openxmlformats.org/drawingml/2006/picture">
+                <pic:pic xmlns:pic="http://schemas.openxmlformats.org/drawingml/2006/picture">
+                  <pic:nvPicPr>
+                    <pic:cNvPr id="1" name=""/>
+                    <pic:cNvPicPr/>
+                  </pic:nvPicPr>
+                  <pic:blipFill>
+                    <a:blip r:embed="rId12"/>
+                    <a:stretch>
+                      <a:fillRect/>
+                    </a:stretch>
+                  </pic:blipFill>
+                  <pic:spPr>
+                    <a:xfrm>
+                      <a:off x="0" y="0"/>
+                      <a:ext cx="5057316" cy="1984509"/>
+                    </a:xfrm>
+                    <a:prstGeom prst="rect">
+                      <a:avLst/>
+                    </a:prstGeom>
+                  </pic:spPr>
+                </pic:pic>
+              </a:graphicData>
+            </a:graphic>
+          </wp:inline>
+        </w:drawing>
+      </w:r>
+    </w:p>
+    <w:p>
+      <w:pPr>
+        <w:pStyle w:val="PargrafodaLista"/>
+        <w:ind w:left="360"/>
+        <w:rPr>
+          <w:sz w:val="24"/>
+          <w:szCs w:val="24"/>
+        </w:rPr>
+      </w:pPr>
+    </w:p>
+    <w:p>
+      <w:pPr>
+        <w:pStyle w:val="PargrafodaLista"/>
+        <w:numPr>
+          <w:ilvl w:val="0"/>
+          <w:numId w:val="2"/>
+        </w:numPr>
+        <w:rPr>
+          <w:sz w:val="24"/>
+          <w:szCs w:val="24"/>
+        </w:rPr>
+      </w:pPr>
+      <w:r>
+        <w:rPr>
+          <w:sz w:val="24"/>
+          <w:szCs w:val="24"/>
+        </w:rPr>
+        <w:t xml:space="preserve">Criei uma função sem parâmetros denominada “mensagem”. A função tem o único propósito de imprimir a mensagem “Ufa! Esse foi o último exercício! Acabei =D”. </w:t>
+      </w:r>
+    </w:p>
+    <w:p>
+      <w:pPr>
+        <w:pStyle w:val="PargrafodaLista"/>
+        <w:ind w:left="360"/>
+        <w:rPr>
+          <w:sz w:val="24"/>
+          <w:szCs w:val="24"/>
+        </w:rPr>
+      </w:pPr>
+      <w:r>
+        <w:rPr>
+          <w:sz w:val="24"/>
+          <w:szCs w:val="24"/>
+        </w:rPr>
+        <w:t>Ao final, apenas chamei a função.</w:t>
+      </w:r>
+    </w:p>
+    <w:p>
+      <w:pPr>
+        <w:pStyle w:val="PargrafodaLista"/>
+        <w:ind w:left="360"/>
+        <w:rPr>
+          <w:sz w:val="24"/>
+          <w:szCs w:val="24"/>
+        </w:rPr>
+      </w:pPr>
+    </w:p>
+    <w:p>
+      <w:pPr>
+        <w:pStyle w:val="PargrafodaLista"/>
+        <w:ind w:left="360"/>
+        <w:jc w:val="center"/>
+        <w:rPr>
+          <w:sz w:val="24"/>
+          <w:szCs w:val="24"/>
+        </w:rPr>
+      </w:pPr>
+      <w:r>
+        <w:rPr>
+          <w:sz w:val="24"/>
+          <w:szCs w:val="24"/>
+        </w:rPr>
+        <w:drawing>
+          <wp:inline distT="0" distB="0" distL="0" distR="0" wp14:anchorId="7D0F5BAF" wp14:editId="2B483336">
+            <wp:extent cx="4580467" cy="1090200"/>
+            <wp:effectExtent l="0" t="0" r="0" b="0"/>
+            <wp:docPr id="10" name="Imagem 10"/>
+            <wp:cNvGraphicFramePr>
+              <a:graphicFrameLocks xmlns:a="http://schemas.openxmlformats.org/drawingml/2006/main" noChangeAspect="1"/>
+            </wp:cNvGraphicFramePr>
+            <a:graphic xmlns:a="http://schemas.openxmlformats.org/drawingml/2006/main">
+              <a:graphicData uri="http://schemas.openxmlformats.org/drawingml/2006/picture">
+                <pic:pic xmlns:pic="http://schemas.openxmlformats.org/drawingml/2006/picture">
+                  <pic:nvPicPr>
+                    <pic:cNvPr id="1" name=""/>
+                    <pic:cNvPicPr/>
+                  </pic:nvPicPr>
+                  <pic:blipFill>
+                    <a:blip r:embed="rId13"/>
+                    <a:stretch>
+                      <a:fillRect/>
+                    </a:stretch>
+                  </pic:blipFill>
+                  <pic:spPr>
+                    <a:xfrm>
+                      <a:off x="0" y="0"/>
+                      <a:ext cx="4668330" cy="1111112"/>
+                    </a:xfrm>
+                    <a:prstGeom prst="rect">
+                      <a:avLst/>
+                    </a:prstGeom>
+                  </pic:spPr>
+                </pic:pic>
+              </a:graphicData>
+            </a:graphic>
+          </wp:inline>
+        </w:drawing>
+      </w:r>
+    </w:p>
+    <w:p>
+      <w:pPr>
+        <w:pStyle w:val="PargrafodaLista"/>
+        <w:ind w:left="360"/>
+        <w:jc w:val="center"/>
+        <w:rPr>
+          <w:sz w:val="24"/>
+          <w:szCs w:val="24"/>
+        </w:rPr>
+      </w:pPr>
+    </w:p>
+    <w:p>
+      <w:pPr>
+        <w:pStyle w:val="PargrafodaLista"/>
+        <w:numPr>
+          <w:ilvl w:val="0"/>
+          <w:numId w:val="2"/>
+        </w:numPr>
+        <w:jc w:val="both"/>
+        <w:rPr>
+          <w:sz w:val="24"/>
+          <w:szCs w:val="24"/>
+        </w:rPr>
+      </w:pPr>
+      <w:r>
+        <w:rPr>
+          <w:sz w:val="24"/>
+          <w:szCs w:val="24"/>
+        </w:rPr>
+        <w:t>Assim como a atividade 7, a atividade 8 tem o único propósito de criar uma função sem parâmetros que imprima a mensagem de “Fui trolado” (tristeza profunda).</w:t>
+      </w:r>
+    </w:p>
+    <w:p>
+      <w:pPr>
+        <w:pStyle w:val="PargrafodaLista"/>
+        <w:ind w:left="360"/>
+        <w:jc w:val="both"/>
+        <w:rPr>
+          <w:sz w:val="24"/>
+          <w:szCs w:val="24"/>
+        </w:rPr>
+      </w:pPr>
+      <w:r>
+        <w:rPr>
+          <w:sz w:val="24"/>
+          <w:szCs w:val="24"/>
+        </w:rPr>
+        <w:t>Ao fim, chamei a função mensagem para exibir o texto.</w:t>
+      </w:r>
+    </w:p>
+    <w:p>
+      <w:pPr>
+        <w:jc w:val="center"/>
+        <w:rPr>
+          <w:sz w:val="24"/>
+          <w:szCs w:val="24"/>
+        </w:rPr>
+      </w:pPr>
+      <w:r>
+        <w:rPr>
+          <w:sz w:val="24"/>
+          <w:szCs w:val="24"/>
+        </w:rPr>
+        <w:drawing>
+          <wp:inline distT="0" distB="0" distL="0" distR="0" wp14:anchorId="6A41CBB5" wp14:editId="5E1AC5E5">
+            <wp:extent cx="4181379" cy="1346200"/>
+            <wp:effectExtent l="0" t="0" r="0" b="6350"/>
+            <wp:docPr id="12" name="Imagem 12"/>
+            <wp:cNvGraphicFramePr>
+              <a:graphicFrameLocks xmlns:a="http://schemas.openxmlformats.org/drawingml/2006/main" noChangeAspect="1"/>
+            </wp:cNvGraphicFramePr>
+            <a:graphic xmlns:a="http://schemas.openxmlformats.org/drawingml/2006/main">
+              <a:graphicData uri="http://schemas.openxmlformats.org/drawingml/2006/picture">
+                <pic:pic xmlns:pic="http://schemas.openxmlformats.org/drawingml/2006/picture">
+                  <pic:nvPicPr>
+                    <pic:cNvPr id="1" name=""/>
+                    <pic:cNvPicPr/>
+                  </pic:nvPicPr>
+                  <pic:blipFill>
+                    <a:blip r:embed="rId14"/>
+                    <a:stretch>
+                      <a:fillRect/>
+                    </a:stretch>
+                  </pic:blipFill>
+                  <pic:spPr>
+                    <a:xfrm>
+                      <a:off x="0" y="0"/>
+                      <a:ext cx="4223083" cy="1359627"/>
+                    </a:xfrm>
+                    <a:prstGeom prst="rect">
+                      <a:avLst/>
+                    </a:prstGeom>
+                  </pic:spPr>
+                </pic:pic>
+              </a:graphicData>
+            </a:graphic>
+          </wp:inline>
+        </w:drawing>
+      </w:r>
+    </w:p>
+    <w:p>
+      <w:pPr>
+        <w:pStyle w:val="PargrafodaLista"/>
+        <w:numPr>
+          <w:ilvl w:val="0"/>
+          <w:numId w:val="2"/>
+        </w:numPr>
+        <w:jc w:val="both"/>
+        <w:rPr>
+          <w:sz w:val="24"/>
+          <w:szCs w:val="24"/>
+        </w:rPr>
+      </w:pPr>
+      <w:r>
+        <w:rPr>
+          <w:sz w:val="24"/>
+          <w:szCs w:val="24"/>
+        </w:rPr>
+        <w:t>Criei a variável “num” para armazenar um número com determinado número de algarismos.</w:t>
+      </w:r>
+    </w:p>
+    <w:p>
+      <w:pPr>
+        <w:pStyle w:val="PargrafodaLista"/>
+        <w:ind w:left="360"/>
+        <w:jc w:val="both"/>
+        <w:rPr>
+          <w:sz w:val="24"/>
+          <w:szCs w:val="24"/>
+        </w:rPr>
+      </w:pPr>
+      <w:r>
+        <w:rPr>
+          <w:sz w:val="24"/>
+          <w:szCs w:val="24"/>
+        </w:rPr>
+        <w:t>Assim, criei a função “</w:t>
+      </w:r>
+      <w:proofErr w:type="spellStart"/>
+      <w:r>
+        <w:rPr>
+          <w:sz w:val="24"/>
+          <w:szCs w:val="24"/>
+        </w:rPr>
+        <w:t>lerQntDeDigitos</w:t>
+      </w:r>
+      <w:proofErr w:type="spellEnd"/>
+      <w:r>
+        <w:rPr>
+          <w:sz w:val="24"/>
+          <w:szCs w:val="24"/>
+        </w:rPr>
+        <w:t xml:space="preserve">”, que transforma o número em uma </w:t>
+      </w:r>
+      <w:proofErr w:type="spellStart"/>
+      <w:r>
+        <w:rPr>
+          <w:sz w:val="24"/>
+          <w:szCs w:val="24"/>
+        </w:rPr>
+        <w:t>string</w:t>
+      </w:r>
+      <w:proofErr w:type="spellEnd"/>
+      <w:r>
+        <w:rPr>
+          <w:sz w:val="24"/>
+          <w:szCs w:val="24"/>
+        </w:rPr>
+        <w:t>, e através do método “</w:t>
+      </w:r>
+      <w:proofErr w:type="spellStart"/>
+      <w:r>
+        <w:rPr>
+          <w:sz w:val="24"/>
+          <w:szCs w:val="24"/>
+        </w:rPr>
+        <w:t>length</w:t>
+      </w:r>
+      <w:proofErr w:type="spellEnd"/>
+      <w:r>
+        <w:rPr>
+          <w:sz w:val="24"/>
+          <w:szCs w:val="24"/>
+        </w:rPr>
+        <w:t>” pude verificar a quantidade de caracteres, imprimindo o resultado com o “alert”.</w:t>
+      </w:r>
+    </w:p>
+    <w:p>
+      <w:pPr>
+        <w:jc w:val="center"/>
+        <w:rPr>
+          <w:sz w:val="24"/>
+          <w:szCs w:val="24"/>
+        </w:rPr>
+      </w:pPr>
+      <w:r>
+        <w:rPr>
+          <w:sz w:val="24"/>
+          <w:szCs w:val="24"/>
+        </w:rPr>
+        <w:drawing>
+          <wp:inline distT="0" distB="0" distL="0" distR="0" wp14:anchorId="01081758" wp14:editId="3982363E">
+            <wp:extent cx="4910667" cy="1240371"/>
+            <wp:effectExtent l="0" t="0" r="4445" b="0"/>
+            <wp:docPr id="14" name="Imagem 14"/>
+            <wp:cNvGraphicFramePr>
+              <a:graphicFrameLocks xmlns:a="http://schemas.openxmlformats.org/drawingml/2006/main" noChangeAspect="1"/>
+            </wp:cNvGraphicFramePr>
+            <a:graphic xmlns:a="http://schemas.openxmlformats.org/drawingml/2006/main">
+              <a:graphicData uri="http://schemas.openxmlformats.org/drawingml/2006/picture">
+                <pic:pic xmlns:pic="http://schemas.openxmlformats.org/drawingml/2006/picture">
+                  <pic:nvPicPr>
+                    <pic:cNvPr id="1" name=""/>
+                    <pic:cNvPicPr/>
+                  </pic:nvPicPr>
+                  <pic:blipFill>
+                    <a:blip r:embed="rId15"/>
+                    <a:stretch>
+                      <a:fillRect/>
+                    </a:stretch>
+                  </pic:blipFill>
+                  <pic:spPr>
+                    <a:xfrm>
+                      <a:off x="0" y="0"/>
+                      <a:ext cx="4949563" cy="1250196"/>
+                    </a:xfrm>
+                    <a:prstGeom prst="rect">
+                      <a:avLst/>
+                    </a:prstGeom>
+                  </pic:spPr>
+                </pic:pic>
+              </a:graphicData>
+            </a:graphic>
+          </wp:inline>
+        </w:drawing>
+      </w:r>
+    </w:p>
+    <w:p>
+      <w:pPr>
+        <w:pStyle w:val="PargrafodaLista"/>
+        <w:numPr>
+          <w:ilvl w:val="0"/>
+          <w:numId w:val="2"/>
+        </w:numPr>
+        <w:jc w:val="both"/>
+        <w:rPr>
+          <w:sz w:val="24"/>
+          <w:szCs w:val="24"/>
+        </w:rPr>
+      </w:pPr>
+      <w:r>
+        <w:rPr>
+          <w:sz w:val="24"/>
+          <w:szCs w:val="24"/>
+        </w:rPr>
+        <w:lastRenderedPageBreak/>
+        <w:t>Inicialmente, criei uma variável para armazenar o número a ser invertido.</w:t>
+      </w:r>
+    </w:p>
+    <w:p>
+      <w:pPr>
+        <w:pStyle w:val="PargrafodaLista"/>
+        <w:ind w:left="360"/>
+        <w:jc w:val="both"/>
+        <w:rPr>
+          <w:sz w:val="24"/>
+          <w:szCs w:val="24"/>
+        </w:rPr>
+      </w:pPr>
+      <w:r>
+        <w:rPr>
+          <w:sz w:val="24"/>
+          <w:szCs w:val="24"/>
+        </w:rPr>
+        <w:t>Depois, defini a função “</w:t>
+      </w:r>
+      <w:proofErr w:type="spellStart"/>
+      <w:r>
+        <w:rPr>
+          <w:sz w:val="24"/>
+          <w:szCs w:val="24"/>
+        </w:rPr>
+        <w:t>inverterNumero</w:t>
+      </w:r>
+      <w:proofErr w:type="spellEnd"/>
+      <w:r>
+        <w:rPr>
+          <w:sz w:val="24"/>
+          <w:szCs w:val="24"/>
+        </w:rPr>
+        <w:t xml:space="preserve">”, pedindo o parâmetro “n”. Para começar, </w:t>
+      </w:r>
+      <w:r>
+        <w:rPr>
+          <w:sz w:val="24"/>
+          <w:szCs w:val="24"/>
+        </w:rPr>
+        <w:t xml:space="preserve">“n” será convertido em uma </w:t>
+      </w:r>
+      <w:proofErr w:type="spellStart"/>
+      <w:r>
+        <w:rPr>
+          <w:sz w:val="24"/>
+          <w:szCs w:val="24"/>
+        </w:rPr>
+        <w:t>string</w:t>
+      </w:r>
+      <w:proofErr w:type="spellEnd"/>
+      <w:r>
+        <w:rPr>
+          <w:sz w:val="24"/>
+          <w:szCs w:val="24"/>
+        </w:rPr>
+        <w:t>, informação que é armazenada na variável “</w:t>
+      </w:r>
+      <w:proofErr w:type="spellStart"/>
+      <w:r>
+        <w:rPr>
+          <w:sz w:val="24"/>
+          <w:szCs w:val="24"/>
+        </w:rPr>
+        <w:t>numString</w:t>
+      </w:r>
+      <w:proofErr w:type="spellEnd"/>
+      <w:r>
+        <w:rPr>
+          <w:sz w:val="24"/>
+          <w:szCs w:val="24"/>
+        </w:rPr>
+        <w:t>”. Após isso, criei um vetor vazio, e utilizei o for para percorrer cada caractere de “</w:t>
+      </w:r>
+      <w:proofErr w:type="spellStart"/>
+      <w:r>
+        <w:rPr>
+          <w:sz w:val="24"/>
+          <w:szCs w:val="24"/>
+        </w:rPr>
+        <w:t>numString</w:t>
+      </w:r>
+      <w:proofErr w:type="spellEnd"/>
+      <w:r>
+        <w:rPr>
+          <w:sz w:val="24"/>
+          <w:szCs w:val="24"/>
+        </w:rPr>
+        <w:t>”, adicionando-os a lista.</w:t>
+      </w:r>
+    </w:p>
+    <w:p>
+      <w:pPr>
+        <w:pStyle w:val="PargrafodaLista"/>
+        <w:ind w:left="360"/>
+        <w:jc w:val="both"/>
+        <w:rPr>
+          <w:sz w:val="24"/>
+          <w:szCs w:val="24"/>
+        </w:rPr>
+      </w:pPr>
+      <w:r>
+        <w:rPr>
+          <w:sz w:val="24"/>
+          <w:szCs w:val="24"/>
+        </w:rPr>
+        <w:t xml:space="preserve">Depois disso, utilizei o método “.reverse()” para inverter a ordem dos elementos da lista. Ao fim da função, utilizei o comando “alert” para imprimir o número original e o número invertida, que utiliza dos número da lista e do método </w:t>
+      </w:r>
+      <w:proofErr w:type="gramStart"/>
+      <w:r>
+        <w:rPr>
+          <w:sz w:val="24"/>
+          <w:szCs w:val="24"/>
+        </w:rPr>
+        <w:t>“.</w:t>
+      </w:r>
+      <w:proofErr w:type="spellStart"/>
+      <w:r>
+        <w:rPr>
+          <w:sz w:val="24"/>
+          <w:szCs w:val="24"/>
+        </w:rPr>
+        <w:t>join</w:t>
+      </w:r>
+      <w:proofErr w:type="spellEnd"/>
+      <w:proofErr w:type="gramEnd"/>
+      <w:r>
+        <w:rPr>
+          <w:sz w:val="24"/>
+          <w:szCs w:val="24"/>
+        </w:rPr>
+        <w:t xml:space="preserve">(‘’)” para juntá-los em uma só </w:t>
+      </w:r>
+      <w:proofErr w:type="spellStart"/>
+      <w:r>
+        <w:rPr>
+          <w:sz w:val="24"/>
+          <w:szCs w:val="24"/>
+        </w:rPr>
+        <w:t>string</w:t>
+      </w:r>
+      <w:proofErr w:type="spellEnd"/>
+      <w:r>
+        <w:rPr>
+          <w:sz w:val="24"/>
+          <w:szCs w:val="24"/>
+        </w:rPr>
+        <w:t>.</w:t>
+      </w:r>
+    </w:p>
+    <w:p>
+      <w:pPr>
+        <w:jc w:val="center"/>
+        <w:rPr>
+          <w:sz w:val="24"/>
+          <w:szCs w:val="24"/>
+        </w:rPr>
+      </w:pPr>
+      <w:r>
+        <w:rPr>
+          <w:sz w:val="24"/>
+          <w:szCs w:val="24"/>
+        </w:rPr>
+        <w:drawing>
+          <wp:inline distT="0" distB="0" distL="0" distR="0" wp14:anchorId="3BE82B48" wp14:editId="5B661593">
+            <wp:extent cx="4072467" cy="3369431"/>
+            <wp:effectExtent l="0" t="0" r="4445" b="2540"/>
+            <wp:docPr id="16" name="Imagem 16"/>
+            <wp:cNvGraphicFramePr>
+              <a:graphicFrameLocks xmlns:a="http://schemas.openxmlformats.org/drawingml/2006/main" noChangeAspect="1"/>
+            </wp:cNvGraphicFramePr>
+            <a:graphic xmlns:a="http://schemas.openxmlformats.org/drawingml/2006/main">
+              <a:graphicData uri="http://schemas.openxmlformats.org/drawingml/2006/picture">
+                <pic:pic xmlns:pic="http://schemas.openxmlformats.org/drawingml/2006/picture">
+                  <pic:nvPicPr>
+                    <pic:cNvPr id="1" name=""/>
+                    <pic:cNvPicPr/>
+                  </pic:nvPicPr>
+                  <pic:blipFill>
+                    <a:blip r:embed="rId16"/>
+                    <a:stretch>
+                      <a:fillRect/>
+                    </a:stretch>
+                  </pic:blipFill>
+                  <pic:spPr>
+                    <a:xfrm>
+                      <a:off x="0" y="0"/>
+                      <a:ext cx="4084737" cy="3379583"/>
+                    </a:xfrm>
+                    <a:prstGeom prst="rect">
+                      <a:avLst/>
+                    </a:prstGeom>
+                  </pic:spPr>
+                </pic:pic>
+              </a:graphicData>
+            </a:graphic>
+          </wp:inline>
+        </w:drawing>
+      </w:r>
+    </w:p>
+    <w:p>
+      <w:pPr>
+        <w:jc w:val="center"/>
+        <w:rPr>
+          <w:sz w:val="24"/>
+          <w:szCs w:val="24"/>
+        </w:rPr>
+      </w:pPr>
+    </w:p>
+    <w:p>
+      <w:pPr>
+        <w:pStyle w:val="PargrafodaLista"/>
+        <w:numPr>
+          <w:ilvl w:val="0"/>
+          <w:numId w:val="2"/>
+        </w:numPr>
+        <w:jc w:val="both"/>
+        <w:rPr>
+          <w:sz w:val="24"/>
+          <w:szCs w:val="24"/>
+        </w:rPr>
+      </w:pPr>
+      <w:r>
+        <w:rPr>
+          <w:sz w:val="24"/>
+          <w:szCs w:val="24"/>
+        </w:rPr>
+        <w:t>Assada</w:t>
+      </w:r>
+    </w:p>
+    <w:p>
+      <w:pPr>
+        <w:pStyle w:val="PargrafodaLista"/>
+        <w:ind w:left="360"/>
+        <w:jc w:val="both"/>
+        <w:rPr>
+          <w:sz w:val="24"/>
+          <w:szCs w:val="24"/>
+        </w:rPr>
+      </w:pPr>
+    </w:p>
+    <w:p>
+      <w:pPr>
+        <w:pStyle w:val="PargrafodaLista"/>
+        <w:numPr>
+          <w:ilvl w:val="0"/>
+          <w:numId w:val="2"/>
+        </w:numPr>
+        <w:jc w:val="both"/>
+        <w:rPr>
+          <w:sz w:val="24"/>
+          <w:szCs w:val="24"/>
+        </w:rPr>
+      </w:pPr>
+      <w:r>
+        <w:rPr>
+          <w:sz w:val="24"/>
+          <w:szCs w:val="24"/>
+        </w:rPr>
+        <w:t>De início, criei um vetor para armazenar o nome de todos os meses do ano.</w:t>
+      </w:r>
+    </w:p>
+    <w:p>
+      <w:pPr>
+        <w:pStyle w:val="PargrafodaLista"/>
+        <w:ind w:left="360"/>
+        <w:jc w:val="both"/>
+        <w:rPr>
+          <w:sz w:val="24"/>
+          <w:szCs w:val="24"/>
+        </w:rPr>
+      </w:pPr>
+      <w:r>
+        <w:rPr>
+          <w:sz w:val="24"/>
+          <w:szCs w:val="24"/>
+        </w:rPr>
+        <w:t xml:space="preserve">Abaixo, criei a variável “data” para armazenar uma data aleatória. </w:t>
+      </w:r>
+    </w:p>
+    <w:p>
+      <w:pPr>
+        <w:pStyle w:val="PargrafodaLista"/>
+        <w:ind w:left="360"/>
+        <w:jc w:val="both"/>
+        <w:rPr>
+          <w:sz w:val="24"/>
+          <w:szCs w:val="24"/>
+        </w:rPr>
+      </w:pPr>
+      <w:r>
+        <w:rPr>
+          <w:sz w:val="24"/>
+          <w:szCs w:val="24"/>
+        </w:rPr>
+        <w:t>Com isso, defini a função “</w:t>
+      </w:r>
+      <w:proofErr w:type="spellStart"/>
+      <w:r>
+        <w:rPr>
+          <w:sz w:val="24"/>
+          <w:szCs w:val="24"/>
+        </w:rPr>
+        <w:t>dataParaDataPorExtenso</w:t>
+      </w:r>
+      <w:proofErr w:type="spellEnd"/>
+      <w:r>
+        <w:rPr>
+          <w:sz w:val="24"/>
+          <w:szCs w:val="24"/>
+        </w:rPr>
+        <w:t xml:space="preserve">”, pedindo o parâmetro “d”, que será a data. De início, criei uma lista, e através do método </w:t>
+      </w:r>
+      <w:proofErr w:type="gramStart"/>
+      <w:r>
+        <w:rPr>
+          <w:sz w:val="24"/>
+          <w:szCs w:val="24"/>
+        </w:rPr>
+        <w:t>“.split</w:t>
+      </w:r>
+      <w:proofErr w:type="gramEnd"/>
+      <w:r>
+        <w:rPr>
+          <w:sz w:val="24"/>
+          <w:szCs w:val="24"/>
+        </w:rPr>
+        <w:t xml:space="preserve">()”, que transforma uma </w:t>
+      </w:r>
+      <w:proofErr w:type="spellStart"/>
+      <w:r>
+        <w:rPr>
+          <w:sz w:val="24"/>
+          <w:szCs w:val="24"/>
+        </w:rPr>
+        <w:t>string</w:t>
+      </w:r>
+      <w:proofErr w:type="spellEnd"/>
+      <w:r>
+        <w:rPr>
+          <w:sz w:val="24"/>
+          <w:szCs w:val="24"/>
+        </w:rPr>
+        <w:t xml:space="preserve"> em uma lista, dividindo os caracteres com base em um parâmetro (nesse caso a “/”). Assim, foi criada uma lista com 3 itens, sendo eles a data (antes da primeira /), o mês (antes da segunda barra) e o ano (depois da última barra).</w:t>
+      </w:r>
+    </w:p>
+    <w:p>
+      <w:pPr>
+        <w:pStyle w:val="PargrafodaLista"/>
+        <w:ind w:left="360"/>
+        <w:jc w:val="both"/>
+        <w:rPr>
+          <w:sz w:val="24"/>
+          <w:szCs w:val="24"/>
+        </w:rPr>
+      </w:pPr>
+      <w:r>
+        <w:rPr>
+          <w:sz w:val="24"/>
+          <w:szCs w:val="24"/>
+        </w:rPr>
+        <w:t>Dessa forma, criei as variáveis “dia”, “</w:t>
+      </w:r>
+      <w:proofErr w:type="spellStart"/>
+      <w:r>
+        <w:rPr>
+          <w:sz w:val="24"/>
+          <w:szCs w:val="24"/>
+        </w:rPr>
+        <w:t>mes</w:t>
+      </w:r>
+      <w:proofErr w:type="spellEnd"/>
+      <w:r>
+        <w:rPr>
+          <w:sz w:val="24"/>
+          <w:szCs w:val="24"/>
+        </w:rPr>
+        <w:t>” e “ano” para armazenar os índices 0, 1 e 2 da lista, que representam a data, mês e o ano, respectivamente.</w:t>
+      </w:r>
+    </w:p>
+    <w:p>
+      <w:pPr>
+        <w:pStyle w:val="PargrafodaLista"/>
+        <w:ind w:left="360"/>
+        <w:jc w:val="both"/>
+        <w:rPr>
+          <w:sz w:val="24"/>
+          <w:szCs w:val="24"/>
+        </w:rPr>
+      </w:pPr>
+      <w:r>
+        <w:rPr>
+          <w:sz w:val="24"/>
+          <w:szCs w:val="24"/>
+        </w:rPr>
+        <w:t xml:space="preserve">Por último, fiz uma verificação, mudando o valor </w:t>
+      </w:r>
+      <w:proofErr w:type="spellStart"/>
+      <w:r>
+        <w:rPr>
+          <w:sz w:val="24"/>
+          <w:szCs w:val="24"/>
+        </w:rPr>
+        <w:t>do</w:t>
+      </w:r>
+      <w:proofErr w:type="spellEnd"/>
+      <w:r>
+        <w:rPr>
+          <w:sz w:val="24"/>
+          <w:szCs w:val="24"/>
+        </w:rPr>
+        <w:t xml:space="preserve"> variável mês para o mês por extenso correspondente ao número do mês - 1 (Já que a lista começa em 0).</w:t>
+      </w:r>
+    </w:p>
+    <w:p>
+      <w:pPr>
+        <w:pStyle w:val="PargrafodaLista"/>
+        <w:ind w:left="360"/>
+        <w:jc w:val="both"/>
+        <w:rPr>
+          <w:sz w:val="24"/>
+          <w:szCs w:val="24"/>
+        </w:rPr>
+      </w:pPr>
+      <w:r>
+        <w:rPr>
+          <w:sz w:val="24"/>
+          <w:szCs w:val="24"/>
+        </w:rPr>
+        <w:t>Para finalizar, apenas utilizei o “alert” para imprimir os valores e chamei a função, informando a variável “data” como parâmetro.</w:t>
+      </w:r>
+    </w:p>
+    <w:p>
+      <w:pPr>
+        <w:pStyle w:val="PargrafodaLista"/>
+        <w:ind w:left="360"/>
+        <w:jc w:val="both"/>
+        <w:rPr>
+          <w:sz w:val="24"/>
+          <w:szCs w:val="24"/>
+        </w:rPr>
       </w:pPr>
       <w:bookmarkStart w:id="0" w:name="_GoBack"/>
+      <w:r>
+        <w:rPr>
+          <w:sz w:val="24"/>
+          <w:szCs w:val="24"/>
+        </w:rPr>
+        <w:lastRenderedPageBreak/>
+        <w:drawing>
+          <wp:inline distT="0" distB="0" distL="0" distR="0" wp14:anchorId="270CC281" wp14:editId="48F6515F">
+            <wp:extent cx="4401164" cy="4620270"/>
+            <wp:effectExtent l="0" t="0" r="0" b="8890"/>
+            <wp:docPr id="19" name="Imagem 19"/>
+            <wp:cNvGraphicFramePr>
+              <a:graphicFrameLocks xmlns:a="http://schemas.openxmlformats.org/drawingml/2006/main" noChangeAspect="1"/>
+            </wp:cNvGraphicFramePr>
+            <a:graphic xmlns:a="http://schemas.openxmlformats.org/drawingml/2006/main">
+              <a:graphicData uri="http://schemas.openxmlformats.org/drawingml/2006/picture">
+                <pic:pic xmlns:pic="http://schemas.openxmlformats.org/drawingml/2006/picture">
+                  <pic:nvPicPr>
+                    <pic:cNvPr id="1" name=""/>
+                    <pic:cNvPicPr/>
+                  </pic:nvPicPr>
+                  <pic:blipFill>
+                    <a:blip r:embed="rId17"/>
+                    <a:stretch>
+                      <a:fillRect/>
+                    </a:stretch>
+                  </pic:blipFill>
+                  <pic:spPr>
+                    <a:xfrm>
+                      <a:off x="0" y="0"/>
+                      <a:ext cx="4401164" cy="4620270"/>
+                    </a:xfrm>
+                    <a:prstGeom prst="rect">
+                      <a:avLst/>
+                    </a:prstGeom>
+                  </pic:spPr>
+                </pic:pic>
+              </a:graphicData>
+            </a:graphic>
+          </wp:inline>
+        </w:drawing>
+      </w:r>
       <w:bookmarkEnd w:id="0"/>
+    </w:p>
+    <w:p>
+      <w:pPr>
+        <w:jc w:val="both"/>
+        <w:rPr>
+          <w:sz w:val="24"/>
+          <w:szCs w:val="24"/>
+        </w:rPr>
+      </w:pPr>
+    </w:p>
+    <w:p>
+      <w:pPr>
+        <w:jc w:val="both"/>
+        <w:rPr>
+          <w:sz w:val="24"/>
+          <w:szCs w:val="24"/>
+        </w:rPr>
+      </w:pPr>
+    </w:p>
+    <w:p>
+      <w:pPr>
+        <w:jc w:val="both"/>
+        <w:rPr>
+          <w:sz w:val="24"/>
+          <w:szCs w:val="24"/>
+        </w:rPr>
+      </w:pPr>
+    </w:p>
+    <w:p>
+      <w:pPr>
+        <w:jc w:val="both"/>
+        <w:rPr>
+          <w:sz w:val="24"/>
+          <w:szCs w:val="24"/>
+        </w:rPr>
+      </w:pPr>
+    </w:p>
+    <w:p>
+      <w:pPr>
+        <w:jc w:val="both"/>
+        <w:rPr>
+          <w:sz w:val="24"/>
+          <w:szCs w:val="24"/>
+        </w:rPr>
+      </w:pPr>
+    </w:p>
+    <w:p>
+      <w:pPr>
+        <w:jc w:val="both"/>
+        <w:rPr>
+          <w:sz w:val="24"/>
+          <w:szCs w:val="24"/>
+        </w:rPr>
+      </w:pPr>
+    </w:p>
+    <w:p>
+      <w:pPr>
+        <w:jc w:val="both"/>
+        <w:rPr>
+          <w:sz w:val="24"/>
+          <w:szCs w:val="24"/>
+        </w:rPr>
+      </w:pPr>
+    </w:p>
+    <w:p>
+      <w:pPr>
+        <w:jc w:val="both"/>
+        <w:rPr>
+          <w:sz w:val="24"/>
+          <w:szCs w:val="24"/>
+        </w:rPr>
+      </w:pPr>
+    </w:p>
+    <w:p>
+      <w:pPr>
+        <w:jc w:val="both"/>
+        <w:rPr>
+          <w:sz w:val="24"/>
+          <w:szCs w:val="24"/>
+        </w:rPr>
+      </w:pPr>
+    </w:p>
+    <w:p>
+      <w:pPr>
+        <w:jc w:val="both"/>
+        <w:rPr>
+          <w:sz w:val="24"/>
+          <w:szCs w:val="24"/>
+        </w:rPr>
+      </w:pPr>
+    </w:p>
+    <w:p>
+      <w:pPr>
+        <w:jc w:val="both"/>
+        <w:rPr>
+          <w:sz w:val="24"/>
+          <w:szCs w:val="24"/>
+        </w:rPr>
+      </w:pPr>
+      <w:r>
+        <w:rPr>
+          <w:sz w:val="24"/>
+          <w:szCs w:val="24"/>
+        </w:rPr>
+        <w:t>Fontes:</w:t>
+      </w:r>
+    </w:p>
+    <w:p>
+      <w:pPr>
+        <w:jc w:val="both"/>
+        <w:rPr>
+          <w:sz w:val="24"/>
+          <w:szCs w:val="24"/>
+        </w:rPr>
+      </w:pPr>
+      <w:r>
+        <w:rPr>
+          <w:sz w:val="24"/>
+          <w:szCs w:val="24"/>
+        </w:rPr>
+        <w:t xml:space="preserve">Método </w:t>
+      </w:r>
+      <w:proofErr w:type="gramStart"/>
+      <w:r>
+        <w:rPr>
+          <w:sz w:val="24"/>
+          <w:szCs w:val="24"/>
+        </w:rPr>
+        <w:t>“.</w:t>
+      </w:r>
+      <w:proofErr w:type="spellStart"/>
+      <w:r>
+        <w:rPr>
+          <w:sz w:val="24"/>
+          <w:szCs w:val="24"/>
+        </w:rPr>
+        <w:t>join</w:t>
+      </w:r>
+      <w:proofErr w:type="spellEnd"/>
+      <w:proofErr w:type="gramEnd"/>
+      <w:r>
+        <w:rPr>
+          <w:sz w:val="24"/>
+          <w:szCs w:val="24"/>
+        </w:rPr>
+        <w:t>()”:</w:t>
+      </w:r>
+    </w:p>
+    <w:p>
+      <w:pPr>
+        <w:jc w:val="both"/>
+        <w:rPr>
+          <w:sz w:val="24"/>
+          <w:szCs w:val="24"/>
+        </w:rPr>
+      </w:pPr>
+      <w:hyperlink r:id="rId18" w:history="1">
+        <w:r>
+          <w:rPr>
+            <w:rStyle w:val="Hyperlink"/>
+            <w:sz w:val="24"/>
+            <w:szCs w:val="24"/>
+          </w:rPr>
+          <w:t>https://developer.mozilla.org/pt-BR/docs/Web/JavaScript/Reference/Global_Objects/Array/join</w:t>
+        </w:r>
+      </w:hyperlink>
+    </w:p>
+    <w:p>
+      <w:pPr>
+        <w:jc w:val="both"/>
+        <w:rPr>
+          <w:sz w:val="24"/>
+          <w:szCs w:val="24"/>
+        </w:rPr>
+      </w:pPr>
+    </w:p>
+    <w:p>
+      <w:pPr>
+        <w:jc w:val="both"/>
+        <w:rPr>
+          <w:sz w:val="24"/>
+          <w:szCs w:val="24"/>
+        </w:rPr>
+      </w:pPr>
+      <w:r>
+        <w:rPr>
+          <w:sz w:val="24"/>
+          <w:szCs w:val="24"/>
+        </w:rPr>
+        <w:t xml:space="preserve">Método </w:t>
+      </w:r>
+      <w:proofErr w:type="gramStart"/>
+      <w:r>
+        <w:rPr>
+          <w:sz w:val="24"/>
+          <w:szCs w:val="24"/>
+        </w:rPr>
+        <w:t>“.</w:t>
+      </w:r>
+      <w:proofErr w:type="spellStart"/>
+      <w:r>
+        <w:rPr>
+          <w:sz w:val="24"/>
+          <w:szCs w:val="24"/>
+        </w:rPr>
+        <w:t>slipt</w:t>
+      </w:r>
+      <w:proofErr w:type="spellEnd"/>
+      <w:proofErr w:type="gramEnd"/>
+      <w:r>
+        <w:rPr>
+          <w:sz w:val="24"/>
+          <w:szCs w:val="24"/>
+        </w:rPr>
+        <w:t>()”:</w:t>
+      </w:r>
+    </w:p>
+    <w:p>
+      <w:pPr>
+        <w:jc w:val="both"/>
+        <w:rPr>
+          <w:sz w:val="24"/>
+          <w:szCs w:val="24"/>
+        </w:rPr>
+      </w:pPr>
+      <w:hyperlink r:id="rId19" w:history="1">
+        <w:r>
+          <w:rPr>
+            <w:rStyle w:val="Hyperlink"/>
+            <w:sz w:val="24"/>
+            <w:szCs w:val="24"/>
+          </w:rPr>
+          <w:t>https://developer.mozilla.org/pt-BR/docs/Web/JavaScript/Reference/Global_Objects/String/split</w:t>
+        </w:r>
+      </w:hyperlink>
+      <w:r>
+        <w:rPr>
+          <w:sz w:val="24"/>
+          <w:szCs w:val="24"/>
+        </w:rPr>
+        <w:t xml:space="preserve"> </w:t>
+      </w:r>
+    </w:p>
+    <w:p>
+      <w:pPr>
+        <w:jc w:val="both"/>
+        <w:rPr>
+          <w:sz w:val="24"/>
+          <w:szCs w:val="24"/>
+        </w:rPr>
+      </w:pPr>
     </w:p>
     <w:sectPr>
       <w:pgSz w:w="11906" w:h="16838"/>
@@ -238,7 +2383,7 @@
         <w:rFonts w:hint="default"/>
       </w:rPr>
     </w:lvl>
-    <w:lvl w:ilvl="1" w:tplc="04160019" w:tentative="1">
+    <w:lvl w:ilvl="1" w:tplc="04160019">
       <w:start w:val="1"/>
       <w:numFmt w:val="lowerLetter"/>
       <w:lvlText w:val="%2."/>
@@ -756,6 +2901,29 @@
       <w:contextualSpacing/>
     </w:pPr>
   </w:style>
+  <w:style w:type="character" w:styleId="Hyperlink">
+    <w:name w:val="Hyperlink"/>
+    <w:basedOn w:val="Fontepargpadro"/>
+    <w:uiPriority w:val="99"/>
+    <w:unhideWhenUsed/>
+    <w:rsid w:val="00E1439D"/>
+    <w:rPr>
+      <w:color w:val="0563C1" w:themeColor="hyperlink"/>
+      <w:u w:val="single"/>
+    </w:rPr>
+  </w:style>
+  <w:style w:type="character" w:styleId="MenoPendente">
+    <w:name w:val="Unresolved Mention"/>
+    <w:basedOn w:val="Fontepargpadro"/>
+    <w:uiPriority w:val="99"/>
+    <w:semiHidden/>
+    <w:unhideWhenUsed/>
+    <w:rsid w:val="00E1439D"/>
+    <w:rPr>
+      <w:color w:val="605E5C"/>
+      <w:shd w:val="clear" w:color="auto" w:fill="E1DFDD"/>
+    </w:rPr>
+  </w:style>
 </w:styles>
 </file>
 

</xml_diff>

<commit_message>
atv 10-16 + pdf
</commit_message>
<xml_diff>
--- a/ResolucaoExercicios.docx
+++ b/ResolucaoExercicios.docx
@@ -87,7 +87,7 @@
           <w:noProof/>
         </w:rPr>
         <w:drawing>
-          <wp:inline distT="0" distB="0" distL="0" distR="0" wp14:anchorId="434FE011" wp14:editId="7020676A">
+          <wp:inline distT="0" distB="0" distL="0" distR="0" wp14:anchorId="65FB4D4F" wp14:editId="74D1CC14">
             <wp:extent cx="4817534" cy="1852463"/>
             <wp:effectExtent l="0" t="0" r="2540" b="0"/>
             <wp:docPr id="1" name="Imagem 1"/>
@@ -152,7 +152,23 @@
           <w:sz w:val="24"/>
           <w:szCs w:val="24"/>
         </w:rPr>
-        <w:t xml:space="preserve">Criei a função “elevarNumeroPeloOutro” e informei os parâmetros “x” e “z”, informando que a função deveria retornar o elemento “z” elevado a “z” (x**z). </w:t>
+        <w:t>Criei a função “elevarNumeroPeloOutro” e informei os parâmetros “x” e “z”, informando que a função deveria retornar o elemento “</w:t>
+      </w:r>
+      <w:r>
+        <w:rPr>
+          <w:sz w:val="24"/>
+          <w:szCs w:val="24"/>
+        </w:rPr>
+        <w:t>x</w:t>
+      </w:r>
+      <w:bookmarkStart w:id="0" w:name="_GoBack"/>
+      <w:bookmarkEnd w:id="0"/>
+      <w:r>
+        <w:rPr>
+          <w:sz w:val="24"/>
+          <w:szCs w:val="24"/>
+        </w:rPr>
+        <w:t xml:space="preserve">” elevado a “z” (x**z). </w:t>
       </w:r>
     </w:p>
     <w:p>
@@ -183,11 +199,12 @@
       </w:pPr>
       <w:r>
         <w:rPr>
+          <w:noProof/>
           <w:sz w:val="24"/>
           <w:szCs w:val="24"/>
         </w:rPr>
         <w:drawing>
-          <wp:inline distT="0" distB="0" distL="0" distR="0" wp14:anchorId="25390D7A" wp14:editId="5CAD514C">
+          <wp:inline distT="0" distB="0" distL="0" distR="0" wp14:anchorId="2F8F0930" wp14:editId="1D603BE6">
             <wp:extent cx="4394200" cy="1100530"/>
             <wp:effectExtent l="0" t="0" r="6350" b="4445"/>
             <wp:docPr id="3" name="Imagem 3"/>
@@ -317,12 +334,13 @@
       </w:pPr>
       <w:r>
         <w:rPr>
+          <w:noProof/>
           <w:sz w:val="24"/>
           <w:szCs w:val="24"/>
         </w:rPr>
         <w:lastRenderedPageBreak/>
         <w:drawing>
-          <wp:inline distT="0" distB="0" distL="0" distR="0" wp14:anchorId="5312A5BA" wp14:editId="20B20334">
+          <wp:inline distT="0" distB="0" distL="0" distR="0" wp14:anchorId="0FE6A8A5" wp14:editId="1EE07D5D">
             <wp:extent cx="2667000" cy="2072723"/>
             <wp:effectExtent l="0" t="0" r="0" b="3810"/>
             <wp:docPr id="4" name="Imagem 4"/>
@@ -409,11 +427,12 @@
       </w:pPr>
       <w:r>
         <w:rPr>
+          <w:noProof/>
           <w:sz w:val="24"/>
           <w:szCs w:val="24"/>
         </w:rPr>
         <w:drawing>
-          <wp:inline distT="0" distB="0" distL="0" distR="0" wp14:anchorId="7CF5791E" wp14:editId="1EF8CD87">
+          <wp:inline distT="0" distB="0" distL="0" distR="0" wp14:anchorId="25360DD6" wp14:editId="25BD954C">
             <wp:extent cx="1467055" cy="847843"/>
             <wp:effectExtent l="0" t="0" r="0" b="9525"/>
             <wp:docPr id="5" name="Imagem 5"/>
@@ -598,49 +617,7 @@
           <w:sz w:val="24"/>
           <w:szCs w:val="24"/>
         </w:rPr>
-        <w:t>Entretanto, caso “l” corresponda a “P”, a média deve ser calculada de forma ponderada. Assim, criei mais 3 variáveis, “</w:t>
-      </w:r>
-      <w:r>
-        <w:rPr>
-          <w:sz w:val="24"/>
-          <w:szCs w:val="24"/>
-        </w:rPr>
-        <w:t>nota1</w:t>
-      </w:r>
-      <w:r>
-        <w:rPr>
-          <w:sz w:val="24"/>
-          <w:szCs w:val="24"/>
-        </w:rPr>
-        <w:t>”, “</w:t>
-      </w:r>
-      <w:r>
-        <w:rPr>
-          <w:sz w:val="24"/>
-          <w:szCs w:val="24"/>
-        </w:rPr>
-        <w:t>nota2</w:t>
-      </w:r>
-      <w:r>
-        <w:rPr>
-          <w:sz w:val="24"/>
-          <w:szCs w:val="24"/>
-        </w:rPr>
-        <w:t>” e “</w:t>
-      </w:r>
-      <w:r>
-        <w:rPr>
-          <w:sz w:val="24"/>
-          <w:szCs w:val="24"/>
-        </w:rPr>
-        <w:t>nota3</w:t>
-      </w:r>
-      <w:r>
-        <w:rPr>
-          <w:sz w:val="24"/>
-          <w:szCs w:val="24"/>
-        </w:rPr>
-        <w:t>”. Dentro de cada uma delas, o valor dos parâmetros será multiplicado pelo seu peso. Ao final, no cálculo da média, os valores ponderados são somados e divididos por 10, que é a soma dos pesos. Com isso, o programa retorna a média.</w:t>
+        <w:t>Entretanto, caso “l” corresponda a “P”, a média deve ser calculada de forma ponderada. Assim, criei mais 3 variáveis, “nota1”, “nota2” e “nota3”. Dentro de cada uma delas, o valor dos parâmetros será multiplicado pelo seu peso. Ao final, no cálculo da média, os valores ponderados são somados e divididos por 10, que é a soma dos pesos. Com isso, o programa retorna a média.</w:t>
       </w:r>
     </w:p>
     <w:p>
@@ -655,11 +632,12 @@
       </w:pPr>
       <w:r>
         <w:rPr>
+          <w:noProof/>
           <w:sz w:val="24"/>
           <w:szCs w:val="24"/>
         </w:rPr>
         <w:drawing>
-          <wp:inline distT="0" distB="0" distL="0" distR="0" wp14:anchorId="5AF91012" wp14:editId="476E50C7">
+          <wp:inline distT="0" distB="0" distL="0" distR="0" wp14:anchorId="7515542E" wp14:editId="4E4B652B">
             <wp:extent cx="4673600" cy="2303826"/>
             <wp:effectExtent l="0" t="0" r="0" b="1270"/>
             <wp:docPr id="6" name="Imagem 6"/>
@@ -726,11 +704,12 @@
       </w:pPr>
       <w:r>
         <w:rPr>
+          <w:noProof/>
           <w:sz w:val="24"/>
           <w:szCs w:val="24"/>
         </w:rPr>
         <w:drawing>
-          <wp:inline distT="0" distB="0" distL="0" distR="0" wp14:anchorId="49D6FDC7" wp14:editId="0B8DFC91">
+          <wp:inline distT="0" distB="0" distL="0" distR="0" wp14:anchorId="3D74F139" wp14:editId="4A56DFF0">
             <wp:extent cx="5249334" cy="380243"/>
             <wp:effectExtent l="0" t="0" r="0" b="1270"/>
             <wp:docPr id="7" name="Imagem 7"/>
@@ -989,11 +968,12 @@
       </w:r>
       <w:r>
         <w:rPr>
+          <w:noProof/>
           <w:sz w:val="24"/>
           <w:szCs w:val="24"/>
         </w:rPr>
         <w:drawing>
-          <wp:inline distT="0" distB="0" distL="0" distR="0" wp14:anchorId="535191A6" wp14:editId="15408E48">
+          <wp:inline distT="0" distB="0" distL="0" distR="0" wp14:anchorId="01D9D7ED" wp14:editId="1D3D5B7E">
             <wp:extent cx="4676949" cy="3818466"/>
             <wp:effectExtent l="0" t="0" r="0" b="0"/>
             <wp:docPr id="8" name="Imagem 8"/>
@@ -1121,12 +1101,13 @@
       </w:pPr>
       <w:r>
         <w:rPr>
+          <w:noProof/>
           <w:sz w:val="24"/>
           <w:szCs w:val="24"/>
         </w:rPr>
         <w:lastRenderedPageBreak/>
         <w:drawing>
-          <wp:inline distT="0" distB="0" distL="0" distR="0" wp14:anchorId="0A231810" wp14:editId="013DA3BC">
+          <wp:inline distT="0" distB="0" distL="0" distR="0" wp14:anchorId="55EBB3B0" wp14:editId="4E593948">
             <wp:extent cx="5029200" cy="1973476"/>
             <wp:effectExtent l="0" t="0" r="0" b="8255"/>
             <wp:docPr id="9" name="Imagem 9"/>
@@ -1231,11 +1212,12 @@
       </w:pPr>
       <w:r>
         <w:rPr>
+          <w:noProof/>
           <w:sz w:val="24"/>
           <w:szCs w:val="24"/>
         </w:rPr>
         <w:drawing>
-          <wp:inline distT="0" distB="0" distL="0" distR="0" wp14:anchorId="7D0F5BAF" wp14:editId="2B483336">
+          <wp:inline distT="0" distB="0" distL="0" distR="0" wp14:anchorId="4FF770E6" wp14:editId="62B2F70D">
             <wp:extent cx="4580467" cy="1090200"/>
             <wp:effectExtent l="0" t="0" r="0" b="0"/>
             <wp:docPr id="10" name="Imagem 10"/>
@@ -1331,11 +1313,12 @@
       </w:pPr>
       <w:r>
         <w:rPr>
+          <w:noProof/>
           <w:sz w:val="24"/>
           <w:szCs w:val="24"/>
         </w:rPr>
         <w:drawing>
-          <wp:inline distT="0" distB="0" distL="0" distR="0" wp14:anchorId="6A41CBB5" wp14:editId="5E1AC5E5">
+          <wp:inline distT="0" distB="0" distL="0" distR="0" wp14:anchorId="06BCA337" wp14:editId="0DCE2144">
             <wp:extent cx="4181379" cy="1346200"/>
             <wp:effectExtent l="0" t="0" r="0" b="6350"/>
             <wp:docPr id="12" name="Imagem 12"/>
@@ -1468,11 +1451,12 @@
       </w:pPr>
       <w:r>
         <w:rPr>
+          <w:noProof/>
           <w:sz w:val="24"/>
           <w:szCs w:val="24"/>
         </w:rPr>
         <w:drawing>
-          <wp:inline distT="0" distB="0" distL="0" distR="0" wp14:anchorId="01081758" wp14:editId="3982363E">
+          <wp:inline distT="0" distB="0" distL="0" distR="0" wp14:anchorId="37DEEE98" wp14:editId="7E73FC3B">
             <wp:extent cx="4910667" cy="1240371"/>
             <wp:effectExtent l="0" t="0" r="4445" b="0"/>
             <wp:docPr id="14" name="Imagem 14"/>
@@ -1688,11 +1672,12 @@
       </w:pPr>
       <w:r>
         <w:rPr>
+          <w:noProof/>
           <w:sz w:val="24"/>
           <w:szCs w:val="24"/>
         </w:rPr>
         <w:drawing>
-          <wp:inline distT="0" distB="0" distL="0" distR="0" wp14:anchorId="3BE82B48" wp14:editId="5B661593">
+          <wp:inline distT="0" distB="0" distL="0" distR="0" wp14:anchorId="42A05A6B" wp14:editId="1CB9A5CC">
             <wp:extent cx="4072467" cy="3369431"/>
             <wp:effectExtent l="0" t="0" r="4445" b="2540"/>
             <wp:docPr id="16" name="Imagem 16"/>
@@ -1755,233 +1740,233 @@
           <w:sz w:val="24"/>
           <w:szCs w:val="24"/>
         </w:rPr>
-        <w:t>Assada</w:t>
-      </w:r>
-    </w:p>
-    <w:p>
-      <w:pPr>
-        <w:pStyle w:val="PargrafodaLista"/>
-        <w:ind w:left="360"/>
-        <w:jc w:val="both"/>
-        <w:rPr>
-          <w:sz w:val="24"/>
-          <w:szCs w:val="24"/>
-        </w:rPr>
-      </w:pPr>
-    </w:p>
-    <w:p>
-      <w:pPr>
-        <w:pStyle w:val="PargrafodaLista"/>
-        <w:numPr>
-          <w:ilvl w:val="0"/>
-          <w:numId w:val="2"/>
-        </w:numPr>
-        <w:jc w:val="both"/>
-        <w:rPr>
-          <w:sz w:val="24"/>
-          <w:szCs w:val="24"/>
-        </w:rPr>
-      </w:pPr>
-      <w:r>
-        <w:rPr>
-          <w:sz w:val="24"/>
-          <w:szCs w:val="24"/>
-        </w:rPr>
-        <w:t>De início, criei um vetor para armazenar o nome de todos os meses do ano.</w:t>
-      </w:r>
-    </w:p>
-    <w:p>
-      <w:pPr>
-        <w:pStyle w:val="PargrafodaLista"/>
-        <w:ind w:left="360"/>
-        <w:jc w:val="both"/>
-        <w:rPr>
-          <w:sz w:val="24"/>
-          <w:szCs w:val="24"/>
-        </w:rPr>
-      </w:pPr>
-      <w:r>
-        <w:rPr>
-          <w:sz w:val="24"/>
-          <w:szCs w:val="24"/>
-        </w:rPr>
-        <w:t xml:space="preserve">Abaixo, criei a variável “data” para armazenar uma data aleatória. </w:t>
-      </w:r>
-    </w:p>
-    <w:p>
-      <w:pPr>
-        <w:pStyle w:val="PargrafodaLista"/>
-        <w:ind w:left="360"/>
-        <w:jc w:val="both"/>
-        <w:rPr>
-          <w:sz w:val="24"/>
-          <w:szCs w:val="24"/>
-        </w:rPr>
-      </w:pPr>
-      <w:r>
-        <w:rPr>
-          <w:sz w:val="24"/>
-          <w:szCs w:val="24"/>
-        </w:rPr>
-        <w:t>Com isso, defini a função “</w:t>
-      </w:r>
-      <w:proofErr w:type="spellStart"/>
-      <w:r>
-        <w:rPr>
-          <w:sz w:val="24"/>
-          <w:szCs w:val="24"/>
-        </w:rPr>
-        <w:t>dataParaDataPorExtenso</w:t>
-      </w:r>
-      <w:proofErr w:type="spellEnd"/>
-      <w:r>
-        <w:rPr>
-          <w:sz w:val="24"/>
-          <w:szCs w:val="24"/>
-        </w:rPr>
-        <w:t xml:space="preserve">”, pedindo o parâmetro “d”, que será a data. De início, criei uma lista, e através do método </w:t>
-      </w:r>
+        <w:t>Primeiro, defini a função “</w:t>
+      </w:r>
+      <w:proofErr w:type="spellStart"/>
+      <w:r>
+        <w:rPr>
+          <w:sz w:val="24"/>
+          <w:szCs w:val="24"/>
+        </w:rPr>
+        <w:t>jogarDados</w:t>
+      </w:r>
+      <w:proofErr w:type="spellEnd"/>
+      <w:r>
+        <w:rPr>
+          <w:sz w:val="24"/>
+          <w:szCs w:val="24"/>
+        </w:rPr>
+        <w:t>”. Ela simula o lançamento de dois dados, através da seguinte operação matemática: A função “</w:t>
+      </w:r>
+      <w:proofErr w:type="spellStart"/>
       <w:proofErr w:type="gramStart"/>
       <w:r>
         <w:rPr>
           <w:sz w:val="24"/>
           <w:szCs w:val="24"/>
         </w:rPr>
-        <w:t>“.split</w:t>
-      </w:r>
+        <w:t>math.random</w:t>
+      </w:r>
+      <w:proofErr w:type="spellEnd"/>
       <w:proofErr w:type="gramEnd"/>
       <w:r>
         <w:rPr>
           <w:sz w:val="24"/>
           <w:szCs w:val="24"/>
         </w:rPr>
-        <w:t xml:space="preserve">()”, que transforma uma </w:t>
-      </w:r>
-      <w:proofErr w:type="spellStart"/>
-      <w:r>
-        <w:rPr>
-          <w:sz w:val="24"/>
-          <w:szCs w:val="24"/>
-        </w:rPr>
-        <w:t>string</w:t>
-      </w:r>
-      <w:proofErr w:type="spellEnd"/>
-      <w:r>
-        <w:rPr>
-          <w:sz w:val="24"/>
-          <w:szCs w:val="24"/>
-        </w:rPr>
-        <w:t xml:space="preserve"> em uma lista, dividindo os caracteres com base em um parâmetro (nesse caso a “/”). Assim, foi criada uma lista com 3 itens, sendo eles a data (antes da primeira /), o mês (antes da segunda barra) e o ano (depois da última barra).</w:t>
-      </w:r>
-    </w:p>
-    <w:p>
-      <w:pPr>
-        <w:pStyle w:val="PargrafodaLista"/>
-        <w:ind w:left="360"/>
-        <w:jc w:val="both"/>
-        <w:rPr>
-          <w:sz w:val="24"/>
-          <w:szCs w:val="24"/>
-        </w:rPr>
-      </w:pPr>
-      <w:r>
-        <w:rPr>
-          <w:sz w:val="24"/>
-          <w:szCs w:val="24"/>
-        </w:rPr>
-        <w:t>Dessa forma, criei as variáveis “dia”, “</w:t>
-      </w:r>
-      <w:proofErr w:type="spellStart"/>
-      <w:r>
-        <w:rPr>
-          <w:sz w:val="24"/>
-          <w:szCs w:val="24"/>
-        </w:rPr>
-        <w:t>mes</w:t>
-      </w:r>
-      <w:proofErr w:type="spellEnd"/>
-      <w:r>
-        <w:rPr>
-          <w:sz w:val="24"/>
-          <w:szCs w:val="24"/>
-        </w:rPr>
-        <w:t>” e “ano” para armazenar os índices 0, 1 e 2 da lista, que representam a data, mês e o ano, respectivamente.</w:t>
-      </w:r>
-    </w:p>
-    <w:p>
-      <w:pPr>
-        <w:pStyle w:val="PargrafodaLista"/>
-        <w:ind w:left="360"/>
-        <w:jc w:val="both"/>
-        <w:rPr>
-          <w:sz w:val="24"/>
-          <w:szCs w:val="24"/>
-        </w:rPr>
-      </w:pPr>
-      <w:r>
-        <w:rPr>
-          <w:sz w:val="24"/>
-          <w:szCs w:val="24"/>
-        </w:rPr>
-        <w:t xml:space="preserve">Por último, fiz uma verificação, mudando o valor </w:t>
-      </w:r>
-      <w:proofErr w:type="spellStart"/>
-      <w:r>
-        <w:rPr>
-          <w:sz w:val="24"/>
-          <w:szCs w:val="24"/>
-        </w:rPr>
-        <w:t>do</w:t>
-      </w:r>
-      <w:proofErr w:type="spellEnd"/>
-      <w:r>
-        <w:rPr>
-          <w:sz w:val="24"/>
-          <w:szCs w:val="24"/>
-        </w:rPr>
-        <w:t xml:space="preserve"> variável mês para o mês por extenso correspondente ao número do mês - 1 (Já que a lista começa em 0).</w:t>
-      </w:r>
-    </w:p>
-    <w:p>
-      <w:pPr>
-        <w:pStyle w:val="PargrafodaLista"/>
-        <w:ind w:left="360"/>
-        <w:jc w:val="both"/>
-        <w:rPr>
-          <w:sz w:val="24"/>
-          <w:szCs w:val="24"/>
-        </w:rPr>
-      </w:pPr>
-      <w:r>
-        <w:rPr>
-          <w:sz w:val="24"/>
-          <w:szCs w:val="24"/>
-        </w:rPr>
-        <w:t>Para finalizar, apenas utilizei o “alert” para imprimir os valores e chamei a função, informando a variável “data” como parâmetro.</w:t>
-      </w:r>
-    </w:p>
-    <w:p>
-      <w:pPr>
-        <w:pStyle w:val="PargrafodaLista"/>
-        <w:ind w:left="360"/>
-        <w:jc w:val="both"/>
-        <w:rPr>
-          <w:sz w:val="24"/>
-          <w:szCs w:val="24"/>
-        </w:rPr>
-      </w:pPr>
-      <w:bookmarkStart w:id="0" w:name="_GoBack"/>
+        <w:t>” gera um número aleatório de 0 a 1</w:t>
+      </w:r>
+      <w:r>
+        <w:rPr>
+          <w:sz w:val="24"/>
+          <w:szCs w:val="24"/>
+        </w:rPr>
+        <w:t>. Dessa forma, esse número será multiplicado por 6. Assim, a função “</w:t>
+      </w:r>
+      <w:proofErr w:type="spellStart"/>
+      <w:r>
+        <w:rPr>
+          <w:sz w:val="24"/>
+          <w:szCs w:val="24"/>
+        </w:rPr>
+        <w:t>Math.floor</w:t>
+      </w:r>
+      <w:proofErr w:type="spellEnd"/>
+      <w:r>
+        <w:rPr>
+          <w:sz w:val="24"/>
+          <w:szCs w:val="24"/>
+        </w:rPr>
+        <w:t xml:space="preserve">” irá arredondar o número quebrado para baixo, </w:t>
+      </w:r>
+      <w:r>
+        <w:rPr>
+          <w:sz w:val="24"/>
+          <w:szCs w:val="24"/>
+        </w:rPr>
+        <w:t>podendo gerar um número entre 0 e 5</w:t>
+      </w:r>
+      <w:r>
+        <w:rPr>
+          <w:sz w:val="24"/>
+          <w:szCs w:val="24"/>
+        </w:rPr>
+        <w:t xml:space="preserve">. Ao final, tal valor será acrescentado em um, podendo gerar um número de 1 a 6. Esse processo é feito duas vezes independente, podendo gerar qualquer número entre 2 e 12. </w:t>
+      </w:r>
+    </w:p>
+    <w:p>
+      <w:pPr>
+        <w:pStyle w:val="PargrafodaLista"/>
+        <w:ind w:left="360"/>
+        <w:jc w:val="both"/>
+        <w:rPr>
+          <w:sz w:val="24"/>
+          <w:szCs w:val="24"/>
+        </w:rPr>
+      </w:pPr>
+      <w:r>
+        <w:rPr>
+          <w:sz w:val="24"/>
+          <w:szCs w:val="24"/>
+        </w:rPr>
+        <w:t>Abaixo, a função “</w:t>
+      </w:r>
+      <w:proofErr w:type="spellStart"/>
+      <w:r>
+        <w:rPr>
+          <w:sz w:val="24"/>
+          <w:szCs w:val="24"/>
+        </w:rPr>
+        <w:t>jogarCraps</w:t>
+      </w:r>
+      <w:proofErr w:type="spellEnd"/>
+      <w:r>
+        <w:rPr>
+          <w:sz w:val="24"/>
+          <w:szCs w:val="24"/>
+        </w:rPr>
+        <w:t>” faz toda a lógica do jogo acontecer. Primeiro, a função “</w:t>
+      </w:r>
+      <w:proofErr w:type="spellStart"/>
+      <w:r>
+        <w:rPr>
+          <w:sz w:val="24"/>
+          <w:szCs w:val="24"/>
+        </w:rPr>
+        <w:t>jogarDados</w:t>
+      </w:r>
+      <w:proofErr w:type="spellEnd"/>
+      <w:r>
+        <w:rPr>
+          <w:sz w:val="24"/>
+          <w:szCs w:val="24"/>
+        </w:rPr>
+        <w:t>” é chamada, e o resultado é armazenado na variável “resultado”. Assim, é feito várias verificações através da condicional “</w:t>
+      </w:r>
+      <w:proofErr w:type="spellStart"/>
+      <w:r>
+        <w:rPr>
+          <w:sz w:val="24"/>
+          <w:szCs w:val="24"/>
+        </w:rPr>
+        <w:t>if</w:t>
+      </w:r>
+      <w:proofErr w:type="spellEnd"/>
+      <w:r>
+        <w:rPr>
+          <w:sz w:val="24"/>
+          <w:szCs w:val="24"/>
+        </w:rPr>
+        <w:t>”. Caso o valor dos dados tenha sido 7 ou 11, o programa é encerrado e é exibida uma mensagem de vitória. Caso o resultado seja 2, 3 ou 12, o jogo é encerrado, exibindo uma mensagem de derrota. Caso o número não satisfaça nenhuma dessas duas condições, o loop “</w:t>
+      </w:r>
+      <w:proofErr w:type="spellStart"/>
+      <w:r>
+        <w:rPr>
+          <w:sz w:val="24"/>
+          <w:szCs w:val="24"/>
+        </w:rPr>
+        <w:t>while</w:t>
+      </w:r>
+      <w:proofErr w:type="spellEnd"/>
+      <w:r>
+        <w:rPr>
+          <w:sz w:val="24"/>
+          <w:szCs w:val="24"/>
+        </w:rPr>
+        <w:t xml:space="preserve"> (</w:t>
+      </w:r>
+      <w:proofErr w:type="spellStart"/>
+      <w:r>
+        <w:rPr>
+          <w:sz w:val="24"/>
+          <w:szCs w:val="24"/>
+        </w:rPr>
+        <w:t>true</w:t>
+      </w:r>
+      <w:proofErr w:type="spellEnd"/>
+      <w:r>
+        <w:rPr>
+          <w:sz w:val="24"/>
+          <w:szCs w:val="24"/>
+        </w:rPr>
+        <w:t>)” será iniciado, onde a função “</w:t>
+      </w:r>
+      <w:proofErr w:type="spellStart"/>
+      <w:r>
+        <w:rPr>
+          <w:sz w:val="24"/>
+          <w:szCs w:val="24"/>
+        </w:rPr>
+        <w:t>jogarDados</w:t>
+      </w:r>
+      <w:proofErr w:type="spellEnd"/>
+      <w:r>
+        <w:rPr>
+          <w:sz w:val="24"/>
+          <w:szCs w:val="24"/>
+        </w:rPr>
+        <w:t xml:space="preserve">” será chamada. Caso o valor seja igual ao do resultado, o jogo encerra com uma mensagem de vitória. Entretanto, </w:t>
+      </w:r>
       <w:r>
         <w:rPr>
           <w:sz w:val="24"/>
           <w:szCs w:val="24"/>
         </w:rPr>
         <w:lastRenderedPageBreak/>
+        <w:t>caso o valor seja 7, o jogo encerra, e o jogador perde. Caso não entre nenhum dos casos, os dados serão jogados novamente, até que uma dessas situações aconteça, dando fim ao jogo.</w:t>
+      </w:r>
+    </w:p>
+    <w:p>
+      <w:pPr>
+        <w:pStyle w:val="PargrafodaLista"/>
+        <w:ind w:left="360"/>
+        <w:jc w:val="both"/>
+        <w:rPr>
+          <w:sz w:val="24"/>
+          <w:szCs w:val="24"/>
+        </w:rPr>
+      </w:pPr>
+    </w:p>
+    <w:p>
+      <w:pPr>
+        <w:pStyle w:val="PargrafodaLista"/>
+        <w:ind w:left="360"/>
+        <w:jc w:val="center"/>
+        <w:rPr>
+          <w:sz w:val="24"/>
+          <w:szCs w:val="24"/>
+        </w:rPr>
+      </w:pPr>
+      <w:r>
+        <w:rPr>
+          <w:sz w:val="24"/>
+          <w:szCs w:val="24"/>
+        </w:rPr>
         <w:drawing>
-          <wp:inline distT="0" distB="0" distL="0" distR="0" wp14:anchorId="270CC281" wp14:editId="48F6515F">
-            <wp:extent cx="4401164" cy="4620270"/>
-            <wp:effectExtent l="0" t="0" r="0" b="8890"/>
-            <wp:docPr id="19" name="Imagem 19"/>
+          <wp:inline distT="0" distB="0" distL="0" distR="0" wp14:anchorId="191A3E4E" wp14:editId="1ED4FCD9">
+            <wp:extent cx="5076825" cy="4311480"/>
+            <wp:effectExtent l="0" t="0" r="0" b="0"/>
+            <wp:docPr id="22" name="Imagem 22"/>
             <wp:cNvGraphicFramePr>
               <a:graphicFrameLocks xmlns:a="http://schemas.openxmlformats.org/drawingml/2006/main" noChangeAspect="1"/>
             </wp:cNvGraphicFramePr>
@@ -2001,7 +1986,7 @@
                   <pic:spPr>
                     <a:xfrm>
                       <a:off x="0" y="0"/>
-                      <a:ext cx="4401164" cy="4620270"/>
+                      <a:ext cx="5096892" cy="4328522"/>
                     </a:xfrm>
                     <a:prstGeom prst="rect">
                       <a:avLst/>
@@ -2013,111 +1998,1304 @@
           </wp:inline>
         </w:drawing>
       </w:r>
-      <w:bookmarkEnd w:id="0"/>
-    </w:p>
-    <w:p>
-      <w:pPr>
-        <w:jc w:val="both"/>
-        <w:rPr>
-          <w:sz w:val="24"/>
-          <w:szCs w:val="24"/>
-        </w:rPr>
-      </w:pPr>
-    </w:p>
-    <w:p>
-      <w:pPr>
-        <w:jc w:val="both"/>
-        <w:rPr>
-          <w:sz w:val="24"/>
-          <w:szCs w:val="24"/>
-        </w:rPr>
-      </w:pPr>
-    </w:p>
-    <w:p>
-      <w:pPr>
-        <w:jc w:val="both"/>
-        <w:rPr>
-          <w:sz w:val="24"/>
-          <w:szCs w:val="24"/>
-        </w:rPr>
-      </w:pPr>
-    </w:p>
-    <w:p>
-      <w:pPr>
-        <w:jc w:val="both"/>
-        <w:rPr>
-          <w:sz w:val="24"/>
-          <w:szCs w:val="24"/>
-        </w:rPr>
-      </w:pPr>
-    </w:p>
-    <w:p>
-      <w:pPr>
-        <w:jc w:val="both"/>
-        <w:rPr>
-          <w:sz w:val="24"/>
-          <w:szCs w:val="24"/>
-        </w:rPr>
-      </w:pPr>
-    </w:p>
-    <w:p>
-      <w:pPr>
-        <w:jc w:val="both"/>
-        <w:rPr>
-          <w:sz w:val="24"/>
-          <w:szCs w:val="24"/>
-        </w:rPr>
-      </w:pPr>
-    </w:p>
-    <w:p>
-      <w:pPr>
-        <w:jc w:val="both"/>
-        <w:rPr>
-          <w:sz w:val="24"/>
-          <w:szCs w:val="24"/>
-        </w:rPr>
-      </w:pPr>
-    </w:p>
-    <w:p>
-      <w:pPr>
-        <w:jc w:val="both"/>
-        <w:rPr>
-          <w:sz w:val="24"/>
-          <w:szCs w:val="24"/>
-        </w:rPr>
-      </w:pPr>
-    </w:p>
-    <w:p>
-      <w:pPr>
-        <w:jc w:val="both"/>
-        <w:rPr>
-          <w:sz w:val="24"/>
-          <w:szCs w:val="24"/>
-        </w:rPr>
-      </w:pPr>
-    </w:p>
-    <w:p>
-      <w:pPr>
-        <w:jc w:val="both"/>
-        <w:rPr>
-          <w:sz w:val="24"/>
-          <w:szCs w:val="24"/>
-        </w:rPr>
-      </w:pPr>
-    </w:p>
-    <w:p>
-      <w:pPr>
-        <w:jc w:val="both"/>
-        <w:rPr>
-          <w:sz w:val="24"/>
-          <w:szCs w:val="24"/>
-        </w:rPr>
-      </w:pPr>
-      <w:r>
-        <w:rPr>
-          <w:sz w:val="24"/>
-          <w:szCs w:val="24"/>
-        </w:rPr>
+    </w:p>
+    <w:p>
+      <w:pPr>
+        <w:pStyle w:val="PargrafodaLista"/>
+        <w:ind w:left="360"/>
+        <w:jc w:val="both"/>
+        <w:rPr>
+          <w:sz w:val="24"/>
+          <w:szCs w:val="24"/>
+        </w:rPr>
+      </w:pPr>
+    </w:p>
+    <w:p>
+      <w:pPr>
+        <w:pStyle w:val="PargrafodaLista"/>
+        <w:numPr>
+          <w:ilvl w:val="0"/>
+          <w:numId w:val="2"/>
+        </w:numPr>
+        <w:jc w:val="both"/>
+        <w:rPr>
+          <w:sz w:val="24"/>
+          <w:szCs w:val="24"/>
+        </w:rPr>
+      </w:pPr>
+      <w:r>
+        <w:rPr>
+          <w:sz w:val="24"/>
+          <w:szCs w:val="24"/>
+        </w:rPr>
+        <w:t>De início, criei um vetor para armazenar o nome de todos os meses do ano.</w:t>
+      </w:r>
+    </w:p>
+    <w:p>
+      <w:pPr>
+        <w:pStyle w:val="PargrafodaLista"/>
+        <w:ind w:left="360"/>
+        <w:jc w:val="both"/>
+        <w:rPr>
+          <w:sz w:val="24"/>
+          <w:szCs w:val="24"/>
+        </w:rPr>
+      </w:pPr>
+      <w:r>
+        <w:rPr>
+          <w:sz w:val="24"/>
+          <w:szCs w:val="24"/>
+        </w:rPr>
+        <w:t xml:space="preserve">Abaixo, criei a variável “data” para armazenar uma data aleatória. </w:t>
+      </w:r>
+    </w:p>
+    <w:p>
+      <w:pPr>
+        <w:pStyle w:val="PargrafodaLista"/>
+        <w:ind w:left="360"/>
+        <w:jc w:val="both"/>
+        <w:rPr>
+          <w:sz w:val="24"/>
+          <w:szCs w:val="24"/>
+        </w:rPr>
+      </w:pPr>
+      <w:r>
+        <w:rPr>
+          <w:sz w:val="24"/>
+          <w:szCs w:val="24"/>
+        </w:rPr>
+        <w:t>Com isso, defini a função “</w:t>
+      </w:r>
+      <w:proofErr w:type="spellStart"/>
+      <w:r>
+        <w:rPr>
+          <w:sz w:val="24"/>
+          <w:szCs w:val="24"/>
+        </w:rPr>
+        <w:t>dataParaDataPorExtenso</w:t>
+      </w:r>
+      <w:proofErr w:type="spellEnd"/>
+      <w:r>
+        <w:rPr>
+          <w:sz w:val="24"/>
+          <w:szCs w:val="24"/>
+        </w:rPr>
+        <w:t xml:space="preserve">”, pedindo o parâmetro “d”, que será a data. De início, criei uma lista, e através do método </w:t>
+      </w:r>
+      <w:proofErr w:type="gramStart"/>
+      <w:r>
+        <w:rPr>
+          <w:sz w:val="24"/>
+          <w:szCs w:val="24"/>
+        </w:rPr>
+        <w:t>“.split</w:t>
+      </w:r>
+      <w:proofErr w:type="gramEnd"/>
+      <w:r>
+        <w:rPr>
+          <w:sz w:val="24"/>
+          <w:szCs w:val="24"/>
+        </w:rPr>
+        <w:t xml:space="preserve">()”, que transforma uma </w:t>
+      </w:r>
+      <w:proofErr w:type="spellStart"/>
+      <w:r>
+        <w:rPr>
+          <w:sz w:val="24"/>
+          <w:szCs w:val="24"/>
+        </w:rPr>
+        <w:t>string</w:t>
+      </w:r>
+      <w:proofErr w:type="spellEnd"/>
+      <w:r>
+        <w:rPr>
+          <w:sz w:val="24"/>
+          <w:szCs w:val="24"/>
+        </w:rPr>
+        <w:t xml:space="preserve"> em uma lista, dividindo os caracteres com base em um parâmetro (nesse caso a “/”). Assim, foi criada uma lista com 3 itens, sendo eles a data (antes da primeira /), o mês (antes da segunda barra) e o ano (depois da última barra).</w:t>
+      </w:r>
+    </w:p>
+    <w:p>
+      <w:pPr>
+        <w:pStyle w:val="PargrafodaLista"/>
+        <w:ind w:left="360"/>
+        <w:jc w:val="both"/>
+        <w:rPr>
+          <w:sz w:val="24"/>
+          <w:szCs w:val="24"/>
+        </w:rPr>
+      </w:pPr>
+      <w:r>
+        <w:rPr>
+          <w:sz w:val="24"/>
+          <w:szCs w:val="24"/>
+        </w:rPr>
+        <w:t>Dessa forma, criei as variáveis “dia”, “</w:t>
+      </w:r>
+      <w:proofErr w:type="spellStart"/>
+      <w:r>
+        <w:rPr>
+          <w:sz w:val="24"/>
+          <w:szCs w:val="24"/>
+        </w:rPr>
+        <w:t>mes</w:t>
+      </w:r>
+      <w:proofErr w:type="spellEnd"/>
+      <w:r>
+        <w:rPr>
+          <w:sz w:val="24"/>
+          <w:szCs w:val="24"/>
+        </w:rPr>
+        <w:t>” e “ano” para armazenar os índices 0, 1 e 2 da lista, que representam a data, mês e o ano, respectivamente.</w:t>
+      </w:r>
+    </w:p>
+    <w:p>
+      <w:pPr>
+        <w:pStyle w:val="PargrafodaLista"/>
+        <w:ind w:left="360"/>
+        <w:jc w:val="both"/>
+        <w:rPr>
+          <w:sz w:val="24"/>
+          <w:szCs w:val="24"/>
+        </w:rPr>
+      </w:pPr>
+      <w:r>
+        <w:rPr>
+          <w:sz w:val="24"/>
+          <w:szCs w:val="24"/>
+        </w:rPr>
+        <w:t xml:space="preserve">Por último, fiz uma verificação, mudando o valor </w:t>
+      </w:r>
+      <w:proofErr w:type="spellStart"/>
+      <w:r>
+        <w:rPr>
+          <w:sz w:val="24"/>
+          <w:szCs w:val="24"/>
+        </w:rPr>
+        <w:t>do</w:t>
+      </w:r>
+      <w:proofErr w:type="spellEnd"/>
+      <w:r>
+        <w:rPr>
+          <w:sz w:val="24"/>
+          <w:szCs w:val="24"/>
+        </w:rPr>
+        <w:t xml:space="preserve"> variável mês para o mês por extenso correspondente ao número do mês - 1 (Já que a lista começa em 0).</w:t>
+      </w:r>
+    </w:p>
+    <w:p>
+      <w:pPr>
+        <w:pStyle w:val="PargrafodaLista"/>
+        <w:ind w:left="360"/>
+        <w:jc w:val="both"/>
+        <w:rPr>
+          <w:sz w:val="24"/>
+          <w:szCs w:val="24"/>
+        </w:rPr>
+      </w:pPr>
+      <w:r>
+        <w:rPr>
+          <w:sz w:val="24"/>
+          <w:szCs w:val="24"/>
+        </w:rPr>
+        <w:t>Para finalizar, apenas utilizei o “alert” para imprimir os valores e chamei a função, informando a variável “data” como parâmetro</w:t>
+      </w:r>
+      <w:r>
+        <w:rPr>
+          <w:sz w:val="24"/>
+          <w:szCs w:val="24"/>
+        </w:rPr>
+        <w:t>.</w:t>
+      </w:r>
+    </w:p>
+    <w:p>
+      <w:pPr>
+        <w:pStyle w:val="PargrafodaLista"/>
+        <w:ind w:left="360"/>
+        <w:jc w:val="center"/>
+        <w:rPr>
+          <w:sz w:val="24"/>
+          <w:szCs w:val="24"/>
+        </w:rPr>
+      </w:pPr>
+      <w:r>
+        <w:rPr>
+          <w:noProof/>
+          <w:sz w:val="24"/>
+          <w:szCs w:val="24"/>
+        </w:rPr>
+        <w:lastRenderedPageBreak/>
+        <w:drawing>
+          <wp:inline distT="0" distB="0" distL="0" distR="0" wp14:anchorId="6BF4C162" wp14:editId="27ABC16B">
+            <wp:extent cx="3733800" cy="3919684"/>
+            <wp:effectExtent l="0" t="0" r="0" b="5080"/>
+            <wp:docPr id="19" name="Imagem 19"/>
+            <wp:cNvGraphicFramePr>
+              <a:graphicFrameLocks xmlns:a="http://schemas.openxmlformats.org/drawingml/2006/main" noChangeAspect="1"/>
+            </wp:cNvGraphicFramePr>
+            <a:graphic xmlns:a="http://schemas.openxmlformats.org/drawingml/2006/main">
+              <a:graphicData uri="http://schemas.openxmlformats.org/drawingml/2006/picture">
+                <pic:pic xmlns:pic="http://schemas.openxmlformats.org/drawingml/2006/picture">
+                  <pic:nvPicPr>
+                    <pic:cNvPr id="1" name=""/>
+                    <pic:cNvPicPr/>
+                  </pic:nvPicPr>
+                  <pic:blipFill>
+                    <a:blip r:embed="rId18"/>
+                    <a:stretch>
+                      <a:fillRect/>
+                    </a:stretch>
+                  </pic:blipFill>
+                  <pic:spPr>
+                    <a:xfrm>
+                      <a:off x="0" y="0"/>
+                      <a:ext cx="3764514" cy="3951927"/>
+                    </a:xfrm>
+                    <a:prstGeom prst="rect">
+                      <a:avLst/>
+                    </a:prstGeom>
+                  </pic:spPr>
+                </pic:pic>
+              </a:graphicData>
+            </a:graphic>
+          </wp:inline>
+        </w:drawing>
+      </w:r>
+    </w:p>
+    <w:p>
+      <w:pPr>
+        <w:pStyle w:val="PargrafodaLista"/>
+        <w:ind w:left="360"/>
+        <w:jc w:val="center"/>
+        <w:rPr>
+          <w:sz w:val="24"/>
+          <w:szCs w:val="24"/>
+        </w:rPr>
+      </w:pPr>
+    </w:p>
+    <w:p>
+      <w:pPr>
+        <w:pStyle w:val="PargrafodaLista"/>
+        <w:numPr>
+          <w:ilvl w:val="0"/>
+          <w:numId w:val="2"/>
+        </w:numPr>
+        <w:jc w:val="both"/>
+        <w:rPr>
+          <w:sz w:val="24"/>
+          <w:szCs w:val="24"/>
+        </w:rPr>
+      </w:pPr>
+      <w:r>
+        <w:rPr>
+          <w:sz w:val="24"/>
+          <w:szCs w:val="24"/>
+        </w:rPr>
+        <w:t>Primeiro, defini a variável palavra, colocando dentro dela a palavra “pernilongo”.</w:t>
+      </w:r>
+    </w:p>
+    <w:p>
+      <w:pPr>
+        <w:pStyle w:val="PargrafodaLista"/>
+        <w:ind w:left="360"/>
+        <w:jc w:val="both"/>
+        <w:rPr>
+          <w:sz w:val="24"/>
+          <w:szCs w:val="24"/>
+        </w:rPr>
+      </w:pPr>
+      <w:r>
+        <w:rPr>
+          <w:sz w:val="24"/>
+          <w:szCs w:val="24"/>
+        </w:rPr>
+        <w:t>Após isso, criei a função “embaralhar”, informando o parâmetro “</w:t>
+      </w:r>
+      <w:proofErr w:type="spellStart"/>
+      <w:r>
+        <w:rPr>
+          <w:sz w:val="24"/>
+          <w:szCs w:val="24"/>
+        </w:rPr>
+        <w:t>word</w:t>
+      </w:r>
+      <w:proofErr w:type="spellEnd"/>
+      <w:r>
+        <w:rPr>
+          <w:sz w:val="24"/>
+          <w:szCs w:val="24"/>
+        </w:rPr>
+        <w:t xml:space="preserve">”, que será substituído pela palavra a ser embaralhada. </w:t>
+      </w:r>
+    </w:p>
+    <w:p>
+      <w:pPr>
+        <w:pStyle w:val="PargrafodaLista"/>
+        <w:ind w:left="360"/>
+        <w:jc w:val="both"/>
+        <w:rPr>
+          <w:sz w:val="24"/>
+          <w:szCs w:val="24"/>
+        </w:rPr>
+      </w:pPr>
+      <w:r>
+        <w:rPr>
+          <w:sz w:val="24"/>
+          <w:szCs w:val="24"/>
+        </w:rPr>
+        <w:t xml:space="preserve">Assim, dentro da função, criei um vetor chamado “lista”, onde a palavra a ser embaralhada, através do método “.split(‘’)”, terá seus caracteres transformados em elementos de um </w:t>
+      </w:r>
+      <w:proofErr w:type="spellStart"/>
+      <w:r>
+        <w:rPr>
+          <w:sz w:val="24"/>
+          <w:szCs w:val="24"/>
+        </w:rPr>
+        <w:t>array</w:t>
+      </w:r>
+      <w:proofErr w:type="spellEnd"/>
+      <w:r>
+        <w:rPr>
+          <w:sz w:val="24"/>
+          <w:szCs w:val="24"/>
+        </w:rPr>
+        <w:t xml:space="preserve">. </w:t>
+      </w:r>
+    </w:p>
+    <w:p>
+      <w:pPr>
+        <w:pStyle w:val="PargrafodaLista"/>
+        <w:ind w:left="360"/>
+        <w:jc w:val="both"/>
+        <w:rPr>
+          <w:sz w:val="24"/>
+          <w:szCs w:val="24"/>
+        </w:rPr>
+      </w:pPr>
+      <w:r>
+        <w:rPr>
+          <w:sz w:val="24"/>
+          <w:szCs w:val="24"/>
+        </w:rPr>
+        <w:t>Com isso, criei um loop “for” informando que ele deveria se repetir a quantidade de vezes referentes ao cumprimento da lista contendo os caracteres da palavra, de forma que a cada repetição o índice tivesse seu valor subtraído em 1 (i--).</w:t>
+      </w:r>
+    </w:p>
+    <w:p>
+      <w:pPr>
+        <w:pStyle w:val="PargrafodaLista"/>
+        <w:ind w:left="360"/>
+        <w:jc w:val="both"/>
+        <w:rPr>
+          <w:sz w:val="24"/>
+          <w:szCs w:val="24"/>
+        </w:rPr>
+      </w:pPr>
+      <w:r>
+        <w:rPr>
+          <w:sz w:val="24"/>
+          <w:szCs w:val="24"/>
+        </w:rPr>
+        <w:t>Dentro do “for”, defini uma constante de “</w:t>
+      </w:r>
+      <w:proofErr w:type="spellStart"/>
+      <w:r>
+        <w:rPr>
+          <w:sz w:val="24"/>
+          <w:szCs w:val="24"/>
+        </w:rPr>
+        <w:t>índiceAleatorio</w:t>
+      </w:r>
+      <w:proofErr w:type="spellEnd"/>
+      <w:r>
+        <w:rPr>
+          <w:sz w:val="24"/>
+          <w:szCs w:val="24"/>
+        </w:rPr>
+        <w:t>”, que funciona através de um cálculo matemática. O comando “</w:t>
+      </w:r>
+      <w:proofErr w:type="spellStart"/>
+      <w:proofErr w:type="gramStart"/>
+      <w:r>
+        <w:rPr>
+          <w:sz w:val="24"/>
+          <w:szCs w:val="24"/>
+        </w:rPr>
+        <w:t>math.random</w:t>
+      </w:r>
+      <w:proofErr w:type="spellEnd"/>
+      <w:proofErr w:type="gramEnd"/>
+      <w:r>
+        <w:rPr>
+          <w:sz w:val="24"/>
+          <w:szCs w:val="24"/>
+        </w:rPr>
+        <w:t>()” gera um número aleatório entre 0 e 1. Esse valor será multiplicado pelo valor de “i”, de forma a gerar sempre um número entre 0 e valor do índice. Assim, a função “</w:t>
+      </w:r>
+      <w:proofErr w:type="spellStart"/>
+      <w:r>
+        <w:rPr>
+          <w:sz w:val="24"/>
+          <w:szCs w:val="24"/>
+        </w:rPr>
+        <w:t>Math.floor</w:t>
+      </w:r>
+      <w:proofErr w:type="spellEnd"/>
+      <w:r>
+        <w:rPr>
+          <w:sz w:val="24"/>
+          <w:szCs w:val="24"/>
+        </w:rPr>
+        <w:t>” irá transformar o número quebrado em um número inteiro, arredondando-o para baixo. Por exemplo, se o número gerado pelo comando “</w:t>
+      </w:r>
+      <w:proofErr w:type="spellStart"/>
+      <w:r>
+        <w:rPr>
+          <w:sz w:val="24"/>
+          <w:szCs w:val="24"/>
+        </w:rPr>
+        <w:t>Math.random</w:t>
+      </w:r>
+      <w:proofErr w:type="spellEnd"/>
+      <w:r>
+        <w:rPr>
+          <w:sz w:val="24"/>
+          <w:szCs w:val="24"/>
+        </w:rPr>
+        <w:t>()” for 0.46 e for multiplicado pelo índice 6, irá resultar no número 2,76, que será arredondado para 2, gerando um índice aleatório.</w:t>
+      </w:r>
+    </w:p>
+    <w:p>
+      <w:pPr>
+        <w:pStyle w:val="PargrafodaLista"/>
+        <w:ind w:left="360"/>
+        <w:jc w:val="both"/>
+        <w:rPr>
+          <w:sz w:val="24"/>
+          <w:szCs w:val="24"/>
+        </w:rPr>
+      </w:pPr>
+      <w:r>
+        <w:rPr>
+          <w:sz w:val="24"/>
+          <w:szCs w:val="24"/>
+        </w:rPr>
+        <w:t xml:space="preserve">Dentro do loop, faço a troca de posições entre dois elementos da lista. Criei a constante </w:t>
+      </w:r>
+      <w:r>
+        <w:rPr>
+          <w:sz w:val="24"/>
+          <w:szCs w:val="24"/>
+        </w:rPr>
+        <w:t>“</w:t>
+      </w:r>
+      <w:r>
+        <w:rPr>
+          <w:sz w:val="24"/>
+          <w:szCs w:val="24"/>
+        </w:rPr>
+        <w:t>elemento</w:t>
+      </w:r>
+      <w:r>
+        <w:rPr>
+          <w:sz w:val="24"/>
+          <w:szCs w:val="24"/>
+        </w:rPr>
+        <w:t>”</w:t>
+      </w:r>
+      <w:r>
+        <w:rPr>
+          <w:sz w:val="24"/>
+          <w:szCs w:val="24"/>
+        </w:rPr>
+        <w:t xml:space="preserve">, que guarda o valor do caractere que está sendo embaralhado, e depois troquei as posições do elemento atual com o caractere localizado na posição gerada por </w:t>
+      </w:r>
+      <w:r>
+        <w:rPr>
+          <w:sz w:val="24"/>
+          <w:szCs w:val="24"/>
+        </w:rPr>
+        <w:t>“</w:t>
+      </w:r>
+      <w:proofErr w:type="spellStart"/>
+      <w:r>
+        <w:rPr>
+          <w:sz w:val="24"/>
+          <w:szCs w:val="24"/>
+        </w:rPr>
+        <w:t>indiceAleatorio</w:t>
+      </w:r>
+      <w:proofErr w:type="spellEnd"/>
+      <w:r>
+        <w:rPr>
+          <w:sz w:val="24"/>
+          <w:szCs w:val="24"/>
+        </w:rPr>
+        <w:t>”</w:t>
+      </w:r>
+      <w:r>
+        <w:rPr>
+          <w:sz w:val="24"/>
+          <w:szCs w:val="24"/>
+        </w:rPr>
+        <w:t>.</w:t>
+      </w:r>
+    </w:p>
+    <w:p>
+      <w:pPr>
+        <w:pStyle w:val="PargrafodaLista"/>
+        <w:ind w:left="360"/>
+        <w:jc w:val="both"/>
+        <w:rPr>
+          <w:sz w:val="24"/>
+          <w:szCs w:val="24"/>
+        </w:rPr>
+      </w:pPr>
+      <w:r>
+        <w:rPr>
+          <w:sz w:val="24"/>
+          <w:szCs w:val="24"/>
+        </w:rPr>
+        <w:lastRenderedPageBreak/>
+        <w:t xml:space="preserve">Após o loop, utilizei o método </w:t>
+      </w:r>
+      <w:proofErr w:type="gramStart"/>
+      <w:r>
+        <w:rPr>
+          <w:sz w:val="24"/>
+          <w:szCs w:val="24"/>
+        </w:rPr>
+        <w:t>“</w:t>
+      </w:r>
+      <w:r>
+        <w:rPr>
+          <w:sz w:val="24"/>
+          <w:szCs w:val="24"/>
+        </w:rPr>
+        <w:t>.</w:t>
+      </w:r>
+      <w:proofErr w:type="spellStart"/>
+      <w:r>
+        <w:rPr>
+          <w:sz w:val="24"/>
+          <w:szCs w:val="24"/>
+        </w:rPr>
+        <w:t>join</w:t>
+      </w:r>
+      <w:proofErr w:type="spellEnd"/>
+      <w:proofErr w:type="gramEnd"/>
+      <w:r>
+        <w:rPr>
+          <w:sz w:val="24"/>
+          <w:szCs w:val="24"/>
+        </w:rPr>
+        <w:t>('')</w:t>
+      </w:r>
+      <w:r>
+        <w:rPr>
+          <w:sz w:val="24"/>
+          <w:szCs w:val="24"/>
+        </w:rPr>
+        <w:t>”</w:t>
+      </w:r>
+      <w:r>
+        <w:rPr>
+          <w:sz w:val="24"/>
+          <w:szCs w:val="24"/>
+        </w:rPr>
+        <w:t xml:space="preserve"> para unir os elementos da lista novamente em uma </w:t>
+      </w:r>
+      <w:proofErr w:type="spellStart"/>
+      <w:r>
+        <w:rPr>
+          <w:sz w:val="24"/>
+          <w:szCs w:val="24"/>
+        </w:rPr>
+        <w:t>string</w:t>
+      </w:r>
+      <w:proofErr w:type="spellEnd"/>
+      <w:r>
+        <w:rPr>
+          <w:sz w:val="24"/>
+          <w:szCs w:val="24"/>
+        </w:rPr>
+        <w:t xml:space="preserve">, formando a palavra embaralhada. Por fim, utilizei o comando </w:t>
+      </w:r>
+      <w:r>
+        <w:rPr>
+          <w:sz w:val="24"/>
+          <w:szCs w:val="24"/>
+        </w:rPr>
+        <w:t>“</w:t>
+      </w:r>
+      <w:proofErr w:type="spellStart"/>
+      <w:r>
+        <w:rPr>
+          <w:sz w:val="24"/>
+          <w:szCs w:val="24"/>
+        </w:rPr>
+        <w:t>alert</w:t>
+      </w:r>
+      <w:proofErr w:type="spellEnd"/>
+      <w:r>
+        <w:rPr>
+          <w:sz w:val="24"/>
+          <w:szCs w:val="24"/>
+        </w:rPr>
+        <w:t>”</w:t>
+      </w:r>
+      <w:r>
+        <w:rPr>
+          <w:sz w:val="24"/>
+          <w:szCs w:val="24"/>
+        </w:rPr>
+        <w:t xml:space="preserve"> para mostrar a palavra original e a palavra embaralhada.</w:t>
+      </w:r>
+    </w:p>
+    <w:p>
+      <w:pPr>
+        <w:pStyle w:val="PargrafodaLista"/>
+        <w:ind w:left="360"/>
+        <w:jc w:val="both"/>
+        <w:rPr>
+          <w:sz w:val="24"/>
+          <w:szCs w:val="24"/>
+        </w:rPr>
+      </w:pPr>
+    </w:p>
+    <w:p>
+      <w:pPr>
+        <w:pStyle w:val="PargrafodaLista"/>
+        <w:ind w:left="360"/>
+        <w:jc w:val="center"/>
+        <w:rPr>
+          <w:sz w:val="24"/>
+          <w:szCs w:val="24"/>
+        </w:rPr>
+      </w:pPr>
+      <w:r>
+        <w:rPr>
+          <w:sz w:val="24"/>
+          <w:szCs w:val="24"/>
+        </w:rPr>
+        <w:drawing>
+          <wp:inline distT="0" distB="0" distL="0" distR="0" wp14:anchorId="0327E03F" wp14:editId="2BD2711C">
+            <wp:extent cx="4524375" cy="2893174"/>
+            <wp:effectExtent l="0" t="0" r="0" b="2540"/>
+            <wp:docPr id="15" name="Imagem 15"/>
+            <wp:cNvGraphicFramePr>
+              <a:graphicFrameLocks xmlns:a="http://schemas.openxmlformats.org/drawingml/2006/main" noChangeAspect="1"/>
+            </wp:cNvGraphicFramePr>
+            <a:graphic xmlns:a="http://schemas.openxmlformats.org/drawingml/2006/main">
+              <a:graphicData uri="http://schemas.openxmlformats.org/drawingml/2006/picture">
+                <pic:pic xmlns:pic="http://schemas.openxmlformats.org/drawingml/2006/picture">
+                  <pic:nvPicPr>
+                    <pic:cNvPr id="1" name=""/>
+                    <pic:cNvPicPr/>
+                  </pic:nvPicPr>
+                  <pic:blipFill>
+                    <a:blip r:embed="rId19"/>
+                    <a:stretch>
+                      <a:fillRect/>
+                    </a:stretch>
+                  </pic:blipFill>
+                  <pic:spPr>
+                    <a:xfrm>
+                      <a:off x="0" y="0"/>
+                      <a:ext cx="4555349" cy="2912981"/>
+                    </a:xfrm>
+                    <a:prstGeom prst="rect">
+                      <a:avLst/>
+                    </a:prstGeom>
+                  </pic:spPr>
+                </pic:pic>
+              </a:graphicData>
+            </a:graphic>
+          </wp:inline>
+        </w:drawing>
+      </w:r>
+    </w:p>
+    <w:p>
+      <w:pPr>
+        <w:pStyle w:val="PargrafodaLista"/>
+        <w:ind w:left="360"/>
+        <w:jc w:val="center"/>
+        <w:rPr>
+          <w:sz w:val="24"/>
+          <w:szCs w:val="24"/>
+        </w:rPr>
+      </w:pPr>
+    </w:p>
+    <w:p>
+      <w:pPr>
+        <w:pStyle w:val="PargrafodaLista"/>
+        <w:numPr>
+          <w:ilvl w:val="0"/>
+          <w:numId w:val="2"/>
+        </w:numPr>
+        <w:jc w:val="both"/>
+        <w:rPr>
+          <w:sz w:val="24"/>
+          <w:szCs w:val="24"/>
+        </w:rPr>
+      </w:pPr>
+      <w:r>
+        <w:rPr>
+          <w:sz w:val="24"/>
+          <w:szCs w:val="24"/>
+        </w:rPr>
+        <w:t>De início, criei 3 variáveis, que irão armazenar os valores de “a”, “b” e “c”.</w:t>
+      </w:r>
+    </w:p>
+    <w:p>
+      <w:pPr>
+        <w:pStyle w:val="PargrafodaLista"/>
+        <w:ind w:left="360"/>
+        <w:jc w:val="both"/>
+        <w:rPr>
+          <w:rFonts w:ascii="Arial" w:hAnsi="Arial" w:cs="Arial"/>
+          <w:color w:val="001D35"/>
+          <w:sz w:val="21"/>
+          <w:szCs w:val="21"/>
+          <w:shd w:val="clear" w:color="auto" w:fill="FFFFFF"/>
+        </w:rPr>
+      </w:pPr>
+      <w:r>
+        <w:rPr>
+          <w:sz w:val="24"/>
+          <w:szCs w:val="24"/>
+        </w:rPr>
+        <w:t xml:space="preserve">Logo abaixo, defini a função “bhaskara”, informando </w:t>
+      </w:r>
+      <w:r>
+        <w:rPr>
+          <w:sz w:val="24"/>
+          <w:szCs w:val="24"/>
+        </w:rPr>
+        <w:t>os parâmetros</w:t>
+      </w:r>
+      <w:r>
+        <w:rPr>
+          <w:sz w:val="24"/>
+          <w:szCs w:val="24"/>
+        </w:rPr>
+        <w:t xml:space="preserve"> “a”, “b” e “c”. </w:t>
+      </w:r>
+      <w:r>
+        <w:rPr>
+          <w:sz w:val="24"/>
+          <w:szCs w:val="24"/>
+        </w:rPr>
+        <w:t xml:space="preserve">Primeiramente, calculei o delta, utilizando a fórmula “b^2 – 4ac”. Assim, criei mais duas variáveis, x1 e x2. Dessa forma, para ambas, apenas fiz o cálculo “-b +/- </w:t>
+      </w:r>
+      <w:r>
+        <w:rPr>
+          <w:rFonts w:ascii="Arial" w:hAnsi="Arial" w:cs="Arial"/>
+          <w:color w:val="001D35"/>
+          <w:sz w:val="21"/>
+          <w:szCs w:val="21"/>
+          <w:shd w:val="clear" w:color="auto" w:fill="FFFFFF"/>
+        </w:rPr>
+        <w:t>√</w:t>
+      </w:r>
+      <w:r>
+        <w:rPr>
+          <w:rFonts w:ascii="Arial" w:hAnsi="Arial" w:cs="Arial"/>
+          <w:color w:val="001D35"/>
+          <w:sz w:val="21"/>
+          <w:szCs w:val="21"/>
+          <w:shd w:val="clear" w:color="auto" w:fill="FFFFFF"/>
+        </w:rPr>
+        <w:t>delta / 2a”, com a única diferença de que a raiz de delta (calculada com a função “</w:t>
+      </w:r>
+      <w:proofErr w:type="spellStart"/>
+      <w:r>
+        <w:rPr>
+          <w:rFonts w:ascii="Arial" w:hAnsi="Arial" w:cs="Arial"/>
+          <w:color w:val="001D35"/>
+          <w:sz w:val="21"/>
+          <w:szCs w:val="21"/>
+          <w:shd w:val="clear" w:color="auto" w:fill="FFFFFF"/>
+        </w:rPr>
+        <w:t>Math.sqrt</w:t>
+      </w:r>
+      <w:proofErr w:type="spellEnd"/>
+      <w:r>
+        <w:rPr>
+          <w:rFonts w:ascii="Arial" w:hAnsi="Arial" w:cs="Arial"/>
+          <w:color w:val="001D35"/>
+          <w:sz w:val="21"/>
+          <w:szCs w:val="21"/>
+          <w:shd w:val="clear" w:color="auto" w:fill="FFFFFF"/>
+        </w:rPr>
+        <w:t>()) terá seu valor alterado para positivo ou negativo para gerar os valores x1 e x2. Por fim, utilizei o comando “</w:t>
+      </w:r>
+      <w:proofErr w:type="spellStart"/>
+      <w:r>
+        <w:rPr>
+          <w:rFonts w:ascii="Arial" w:hAnsi="Arial" w:cs="Arial"/>
+          <w:color w:val="001D35"/>
+          <w:sz w:val="21"/>
+          <w:szCs w:val="21"/>
+          <w:shd w:val="clear" w:color="auto" w:fill="FFFFFF"/>
+        </w:rPr>
+        <w:t>alert</w:t>
+      </w:r>
+      <w:proofErr w:type="spellEnd"/>
+      <w:r>
+        <w:rPr>
+          <w:rFonts w:ascii="Arial" w:hAnsi="Arial" w:cs="Arial"/>
+          <w:color w:val="001D35"/>
+          <w:sz w:val="21"/>
+          <w:szCs w:val="21"/>
+          <w:shd w:val="clear" w:color="auto" w:fill="FFFFFF"/>
+        </w:rPr>
+        <w:t>” para imprimir os resultados.</w:t>
+      </w:r>
+    </w:p>
+    <w:p>
+      <w:pPr>
+        <w:pStyle w:val="PargrafodaLista"/>
+        <w:ind w:left="360"/>
+        <w:jc w:val="both"/>
+        <w:rPr>
+          <w:sz w:val="24"/>
+          <w:szCs w:val="24"/>
+        </w:rPr>
+      </w:pPr>
+      <w:r>
+        <w:rPr>
+          <w:sz w:val="24"/>
+          <w:szCs w:val="24"/>
+        </w:rPr>
+        <w:t>Ao final do código, chamei a função “bhaskara”, informando os valores das variáveis criadas no início do código, “num1”, “num2” e “num3”.</w:t>
+      </w:r>
+    </w:p>
+    <w:p>
+      <w:pPr>
+        <w:pStyle w:val="PargrafodaLista"/>
+        <w:ind w:left="360"/>
+        <w:jc w:val="center"/>
+        <w:rPr>
+          <w:sz w:val="24"/>
+          <w:szCs w:val="24"/>
+        </w:rPr>
+      </w:pPr>
+      <w:r>
+        <w:rPr>
+          <w:sz w:val="24"/>
+          <w:szCs w:val="24"/>
+        </w:rPr>
+        <w:drawing>
+          <wp:inline distT="0" distB="0" distL="0" distR="0" wp14:anchorId="481B7B22" wp14:editId="614FAA68">
+            <wp:extent cx="3829050" cy="3257292"/>
+            <wp:effectExtent l="0" t="0" r="0" b="635"/>
+            <wp:docPr id="17" name="Imagem 17"/>
+            <wp:cNvGraphicFramePr>
+              <a:graphicFrameLocks xmlns:a="http://schemas.openxmlformats.org/drawingml/2006/main" noChangeAspect="1"/>
+            </wp:cNvGraphicFramePr>
+            <a:graphic xmlns:a="http://schemas.openxmlformats.org/drawingml/2006/main">
+              <a:graphicData uri="http://schemas.openxmlformats.org/drawingml/2006/picture">
+                <pic:pic xmlns:pic="http://schemas.openxmlformats.org/drawingml/2006/picture">
+                  <pic:nvPicPr>
+                    <pic:cNvPr id="1" name=""/>
+                    <pic:cNvPicPr/>
+                  </pic:nvPicPr>
+                  <pic:blipFill>
+                    <a:blip r:embed="rId20"/>
+                    <a:stretch>
+                      <a:fillRect/>
+                    </a:stretch>
+                  </pic:blipFill>
+                  <pic:spPr>
+                    <a:xfrm>
+                      <a:off x="0" y="0"/>
+                      <a:ext cx="3868144" cy="3290549"/>
+                    </a:xfrm>
+                    <a:prstGeom prst="rect">
+                      <a:avLst/>
+                    </a:prstGeom>
+                  </pic:spPr>
+                </pic:pic>
+              </a:graphicData>
+            </a:graphic>
+          </wp:inline>
+        </w:drawing>
+      </w:r>
+    </w:p>
+    <w:p>
+      <w:pPr>
+        <w:pStyle w:val="PargrafodaLista"/>
+        <w:numPr>
+          <w:ilvl w:val="0"/>
+          <w:numId w:val="2"/>
+        </w:numPr>
+        <w:jc w:val="both"/>
+        <w:rPr>
+          <w:sz w:val="24"/>
+          <w:szCs w:val="24"/>
+        </w:rPr>
+      </w:pPr>
+      <w:r>
+        <w:rPr>
+          <w:sz w:val="24"/>
+          <w:szCs w:val="24"/>
+        </w:rPr>
+        <w:lastRenderedPageBreak/>
+        <w:t>Para começar, criei duas variáveis, “num1” e “num2”, para armazenar o valor dos catetos.</w:t>
+      </w:r>
+    </w:p>
+    <w:p>
+      <w:pPr>
+        <w:pStyle w:val="PargrafodaLista"/>
+        <w:ind w:left="360"/>
+        <w:jc w:val="both"/>
+        <w:rPr>
+          <w:sz w:val="24"/>
+          <w:szCs w:val="24"/>
+        </w:rPr>
+      </w:pPr>
+      <w:r>
+        <w:rPr>
+          <w:sz w:val="24"/>
+          <w:szCs w:val="24"/>
+        </w:rPr>
+        <w:t>Abaixo, defini a função “hipotenusa”, que tem como parâmetros “cateto1” e “cateto2”. Assim, para calcular a hipotenusa, fiz a raiz da soma (utilizando a função “</w:t>
+      </w:r>
+      <w:proofErr w:type="spellStart"/>
+      <w:r>
+        <w:rPr>
+          <w:sz w:val="24"/>
+          <w:szCs w:val="24"/>
+        </w:rPr>
+        <w:t>Math.sqrt</w:t>
+      </w:r>
+      <w:proofErr w:type="spellEnd"/>
+      <w:r>
+        <w:rPr>
+          <w:sz w:val="24"/>
+          <w:szCs w:val="24"/>
+        </w:rPr>
+        <w:t>()”) dos catetos ao quadrado</w:t>
+      </w:r>
+      <w:r>
+        <w:rPr>
+          <w:sz w:val="24"/>
+          <w:szCs w:val="24"/>
+        </w:rPr>
+        <w:t>.</w:t>
+      </w:r>
+    </w:p>
+    <w:p>
+      <w:pPr>
+        <w:pStyle w:val="PargrafodaLista"/>
+        <w:ind w:left="360"/>
+        <w:jc w:val="both"/>
+        <w:rPr>
+          <w:sz w:val="24"/>
+          <w:szCs w:val="24"/>
+        </w:rPr>
+      </w:pPr>
+      <w:r>
+        <w:rPr>
+          <w:sz w:val="24"/>
+          <w:szCs w:val="24"/>
+        </w:rPr>
+        <w:t>Ao final do bloco de código, imprimi o valor da hipotenusa utilizando o comando “</w:t>
+      </w:r>
+      <w:proofErr w:type="spellStart"/>
+      <w:r>
+        <w:rPr>
+          <w:sz w:val="24"/>
+          <w:szCs w:val="24"/>
+        </w:rPr>
+        <w:t>alert</w:t>
+      </w:r>
+      <w:proofErr w:type="spellEnd"/>
+      <w:r>
+        <w:rPr>
+          <w:sz w:val="24"/>
+          <w:szCs w:val="24"/>
+        </w:rPr>
+        <w:t>”.</w:t>
+      </w:r>
+    </w:p>
+    <w:p>
+      <w:pPr>
+        <w:pStyle w:val="PargrafodaLista"/>
+        <w:ind w:left="360"/>
+        <w:jc w:val="both"/>
+        <w:rPr>
+          <w:sz w:val="24"/>
+          <w:szCs w:val="24"/>
+        </w:rPr>
+      </w:pPr>
+      <w:r>
+        <w:rPr>
+          <w:sz w:val="24"/>
+          <w:szCs w:val="24"/>
+        </w:rPr>
+        <w:t>No fim do programa, chamei a função “hipotenusa”, informando os valores “num1” e “num2”.</w:t>
+      </w:r>
+    </w:p>
+    <w:p>
+      <w:pPr>
+        <w:pStyle w:val="PargrafodaLista"/>
+        <w:ind w:left="360"/>
+        <w:jc w:val="both"/>
+        <w:rPr>
+          <w:sz w:val="24"/>
+          <w:szCs w:val="24"/>
+        </w:rPr>
+      </w:pPr>
+      <w:r>
+        <w:rPr>
+          <w:sz w:val="24"/>
+          <w:szCs w:val="24"/>
+        </w:rPr>
+        <w:drawing>
+          <wp:inline distT="0" distB="0" distL="0" distR="0" wp14:anchorId="48493691" wp14:editId="3BBF29E6">
+            <wp:extent cx="4915586" cy="2172003"/>
+            <wp:effectExtent l="0" t="0" r="0" b="0"/>
+            <wp:docPr id="18" name="Imagem 18"/>
+            <wp:cNvGraphicFramePr>
+              <a:graphicFrameLocks xmlns:a="http://schemas.openxmlformats.org/drawingml/2006/main" noChangeAspect="1"/>
+            </wp:cNvGraphicFramePr>
+            <a:graphic xmlns:a="http://schemas.openxmlformats.org/drawingml/2006/main">
+              <a:graphicData uri="http://schemas.openxmlformats.org/drawingml/2006/picture">
+                <pic:pic xmlns:pic="http://schemas.openxmlformats.org/drawingml/2006/picture">
+                  <pic:nvPicPr>
+                    <pic:cNvPr id="1" name=""/>
+                    <pic:cNvPicPr/>
+                  </pic:nvPicPr>
+                  <pic:blipFill>
+                    <a:blip r:embed="rId21"/>
+                    <a:stretch>
+                      <a:fillRect/>
+                    </a:stretch>
+                  </pic:blipFill>
+                  <pic:spPr>
+                    <a:xfrm>
+                      <a:off x="0" y="0"/>
+                      <a:ext cx="4915586" cy="2172003"/>
+                    </a:xfrm>
+                    <a:prstGeom prst="rect">
+                      <a:avLst/>
+                    </a:prstGeom>
+                  </pic:spPr>
+                </pic:pic>
+              </a:graphicData>
+            </a:graphic>
+          </wp:inline>
+        </w:drawing>
+      </w:r>
+    </w:p>
+    <w:p>
+      <w:pPr>
+        <w:jc w:val="both"/>
+        <w:rPr>
+          <w:sz w:val="24"/>
+          <w:szCs w:val="24"/>
+        </w:rPr>
+      </w:pPr>
+    </w:p>
+    <w:p>
+      <w:pPr>
+        <w:pStyle w:val="PargrafodaLista"/>
+        <w:numPr>
+          <w:ilvl w:val="0"/>
+          <w:numId w:val="2"/>
+        </w:numPr>
+        <w:jc w:val="both"/>
+        <w:rPr>
+          <w:sz w:val="24"/>
+          <w:szCs w:val="24"/>
+        </w:rPr>
+      </w:pPr>
+      <w:r>
+        <w:rPr>
+          <w:sz w:val="24"/>
+          <w:szCs w:val="24"/>
+        </w:rPr>
+        <w:t xml:space="preserve"> </w:t>
+      </w:r>
+      <w:r>
+        <w:rPr>
+          <w:sz w:val="24"/>
+          <w:szCs w:val="24"/>
+        </w:rPr>
+        <w:t>Na atividade 16, tive que escrever uma mensagem agradecendo por ter resolvido toda a lista de exercícios, de forma totalmente espontânea e por vontade própria. Através da função “</w:t>
+      </w:r>
+      <w:proofErr w:type="spellStart"/>
+      <w:r>
+        <w:rPr>
+          <w:sz w:val="24"/>
+          <w:szCs w:val="24"/>
+        </w:rPr>
+        <w:t>mensagemAlegreEEmpolgante</w:t>
+      </w:r>
+      <w:proofErr w:type="spellEnd"/>
+      <w:r>
+        <w:rPr>
+          <w:sz w:val="24"/>
+          <w:szCs w:val="24"/>
+        </w:rPr>
+        <w:t>”, criei um “</w:t>
+      </w:r>
+      <w:proofErr w:type="spellStart"/>
+      <w:r>
+        <w:rPr>
+          <w:sz w:val="24"/>
+          <w:szCs w:val="24"/>
+        </w:rPr>
+        <w:t>alert</w:t>
+      </w:r>
+      <w:proofErr w:type="spellEnd"/>
+      <w:r>
+        <w:rPr>
+          <w:sz w:val="24"/>
+          <w:szCs w:val="24"/>
+        </w:rPr>
+        <w:t>” para imprimir a mensagem. Ao fim, apenas chamei a função.</w:t>
+      </w:r>
+    </w:p>
+    <w:p>
+      <w:pPr>
+        <w:jc w:val="center"/>
+        <w:rPr>
+          <w:sz w:val="24"/>
+          <w:szCs w:val="24"/>
+        </w:rPr>
+      </w:pPr>
+      <w:r>
+        <w:rPr>
+          <w:sz w:val="24"/>
+          <w:szCs w:val="24"/>
+        </w:rPr>
+        <w:drawing>
+          <wp:inline distT="0" distB="0" distL="0" distR="0" wp14:anchorId="6285CE65" wp14:editId="424BE3EA">
+            <wp:extent cx="3924300" cy="1292711"/>
+            <wp:effectExtent l="0" t="0" r="0" b="3175"/>
+            <wp:docPr id="11" name="Imagem 11"/>
+            <wp:cNvGraphicFramePr>
+              <a:graphicFrameLocks xmlns:a="http://schemas.openxmlformats.org/drawingml/2006/main" noChangeAspect="1"/>
+            </wp:cNvGraphicFramePr>
+            <a:graphic xmlns:a="http://schemas.openxmlformats.org/drawingml/2006/main">
+              <a:graphicData uri="http://schemas.openxmlformats.org/drawingml/2006/picture">
+                <pic:pic xmlns:pic="http://schemas.openxmlformats.org/drawingml/2006/picture">
+                  <pic:nvPicPr>
+                    <pic:cNvPr id="1" name=""/>
+                    <pic:cNvPicPr/>
+                  </pic:nvPicPr>
+                  <pic:blipFill>
+                    <a:blip r:embed="rId22"/>
+                    <a:stretch>
+                      <a:fillRect/>
+                    </a:stretch>
+                  </pic:blipFill>
+                  <pic:spPr>
+                    <a:xfrm>
+                      <a:off x="0" y="0"/>
+                      <a:ext cx="3933192" cy="1295640"/>
+                    </a:xfrm>
+                    <a:prstGeom prst="rect">
+                      <a:avLst/>
+                    </a:prstGeom>
+                  </pic:spPr>
+                </pic:pic>
+              </a:graphicData>
+            </a:graphic>
+          </wp:inline>
+        </w:drawing>
+      </w:r>
+    </w:p>
+    <w:p>
+      <w:pPr>
+        <w:jc w:val="center"/>
+        <w:rPr>
+          <w:sz w:val="24"/>
+          <w:szCs w:val="24"/>
+        </w:rPr>
+      </w:pPr>
+      <w:r>
+        <w:rPr>
+          <w:sz w:val="24"/>
+          <w:szCs w:val="24"/>
+        </w:rPr>
+        <w:t>(Acesse o documento para visualizar o texto carinhoso que escrevi)</w:t>
+      </w:r>
+    </w:p>
+    <w:p>
+      <w:pPr>
+        <w:jc w:val="both"/>
+        <w:rPr>
+          <w:sz w:val="24"/>
+          <w:szCs w:val="24"/>
+        </w:rPr>
+      </w:pPr>
+    </w:p>
+    <w:p>
+      <w:pPr>
+        <w:jc w:val="both"/>
+        <w:rPr>
+          <w:sz w:val="24"/>
+          <w:szCs w:val="24"/>
+        </w:rPr>
+      </w:pPr>
+    </w:p>
+    <w:p>
+      <w:pPr>
+        <w:jc w:val="both"/>
+        <w:rPr>
+          <w:sz w:val="24"/>
+          <w:szCs w:val="24"/>
+        </w:rPr>
+      </w:pPr>
+    </w:p>
+    <w:p>
+      <w:pPr>
+        <w:jc w:val="both"/>
+        <w:rPr>
+          <w:sz w:val="24"/>
+          <w:szCs w:val="24"/>
+        </w:rPr>
+      </w:pPr>
+    </w:p>
+    <w:p>
+      <w:pPr>
+        <w:jc w:val="both"/>
+        <w:rPr>
+          <w:sz w:val="24"/>
+          <w:szCs w:val="24"/>
+        </w:rPr>
+      </w:pPr>
+    </w:p>
+    <w:p>
+      <w:pPr>
+        <w:jc w:val="both"/>
+        <w:rPr>
+          <w:sz w:val="24"/>
+          <w:szCs w:val="24"/>
+        </w:rPr>
+      </w:pPr>
+    </w:p>
+    <w:p>
+      <w:pPr>
+        <w:jc w:val="center"/>
+        <w:rPr>
+          <w:b/>
+          <w:bCs/>
+          <w:sz w:val="32"/>
+          <w:szCs w:val="32"/>
+        </w:rPr>
+      </w:pPr>
+      <w:r>
+        <w:rPr>
+          <w:b/>
+          <w:bCs/>
+          <w:sz w:val="32"/>
+          <w:szCs w:val="32"/>
+        </w:rPr>
+        <w:lastRenderedPageBreak/>
         <w:t>Fontes:</w:t>
       </w:r>
     </w:p>
@@ -2129,20 +3307,13 @@
           <w:szCs w:val="24"/>
         </w:rPr>
       </w:pPr>
-      <w:r>
-        <w:rPr>
-          <w:sz w:val="24"/>
-          <w:szCs w:val="24"/>
-        </w:rPr>
-        <w:t xml:space="preserve">Método </w:t>
-      </w:r>
       <w:proofErr w:type="gramStart"/>
       <w:r>
         <w:rPr>
           <w:sz w:val="24"/>
           <w:szCs w:val="24"/>
         </w:rPr>
-        <w:t>“.</w:t>
+        <w:t>.</w:t>
       </w:r>
       <w:proofErr w:type="spellStart"/>
       <w:r>
@@ -2159,18 +3330,18 @@
           <w:sz w:val="24"/>
           <w:szCs w:val="24"/>
         </w:rPr>
-        <w:t>()”:</w:t>
-      </w:r>
-    </w:p>
-    <w:p>
-      <w:pPr>
-        <w:jc w:val="both"/>
-        <w:rPr>
-          <w:sz w:val="24"/>
-          <w:szCs w:val="24"/>
-        </w:rPr>
-      </w:pPr>
-      <w:hyperlink r:id="rId18" w:history="1">
+        <w:t>():</w:t>
+      </w:r>
+    </w:p>
+    <w:p>
+      <w:pPr>
+        <w:jc w:val="both"/>
+        <w:rPr>
+          <w:sz w:val="24"/>
+          <w:szCs w:val="24"/>
+        </w:rPr>
+      </w:pPr>
+      <w:hyperlink r:id="rId23" w:history="1">
         <w:r>
           <w:rPr>
             <w:rStyle w:val="Hyperlink"/>
@@ -2189,29 +3360,13 @@
           <w:szCs w:val="24"/>
         </w:rPr>
       </w:pPr>
-    </w:p>
-    <w:p>
-      <w:pPr>
-        <w:jc w:val="both"/>
-        <w:rPr>
-          <w:sz w:val="24"/>
-          <w:szCs w:val="24"/>
-        </w:rPr>
-      </w:pPr>
-      <w:r>
-        <w:rPr>
-          <w:sz w:val="24"/>
-          <w:szCs w:val="24"/>
-        </w:rPr>
-        <w:t xml:space="preserve">Método </w:t>
-      </w:r>
       <w:proofErr w:type="gramStart"/>
       <w:r>
         <w:rPr>
           <w:sz w:val="24"/>
           <w:szCs w:val="24"/>
         </w:rPr>
-        <w:t>“.</w:t>
+        <w:t>.</w:t>
       </w:r>
       <w:proofErr w:type="spellStart"/>
       <w:r>
@@ -2228,18 +3383,18 @@
           <w:sz w:val="24"/>
           <w:szCs w:val="24"/>
         </w:rPr>
-        <w:t>()”:</w:t>
-      </w:r>
-    </w:p>
-    <w:p>
-      <w:pPr>
-        <w:jc w:val="both"/>
-        <w:rPr>
-          <w:sz w:val="24"/>
-          <w:szCs w:val="24"/>
-        </w:rPr>
-      </w:pPr>
-      <w:hyperlink r:id="rId19" w:history="1">
+        <w:t>():</w:t>
+      </w:r>
+    </w:p>
+    <w:p>
+      <w:pPr>
+        <w:jc w:val="both"/>
+        <w:rPr>
+          <w:sz w:val="24"/>
+          <w:szCs w:val="24"/>
+        </w:rPr>
+      </w:pPr>
+      <w:hyperlink r:id="rId24" w:history="1">
         <w:r>
           <w:rPr>
             <w:rStyle w:val="Hyperlink"/>
@@ -2265,6 +3420,136 @@
           <w:szCs w:val="24"/>
         </w:rPr>
       </w:pPr>
+      <w:proofErr w:type="spellStart"/>
+      <w:r>
+        <w:rPr>
+          <w:sz w:val="24"/>
+          <w:szCs w:val="24"/>
+        </w:rPr>
+        <w:t>Math.floor</w:t>
+      </w:r>
+      <w:proofErr w:type="spellEnd"/>
+      <w:r>
+        <w:rPr>
+          <w:sz w:val="24"/>
+          <w:szCs w:val="24"/>
+        </w:rPr>
+        <w:t>():</w:t>
+      </w:r>
+    </w:p>
+    <w:p>
+      <w:pPr>
+        <w:jc w:val="both"/>
+        <w:rPr>
+          <w:sz w:val="24"/>
+          <w:szCs w:val="24"/>
+        </w:rPr>
+      </w:pPr>
+      <w:hyperlink r:id="rId25" w:history="1">
+        <w:r>
+          <w:rPr>
+            <w:rStyle w:val="Hyperlink"/>
+            <w:sz w:val="24"/>
+            <w:szCs w:val="24"/>
+          </w:rPr>
+          <w:t>https://developer.mozilla.org/pt-BR/docs/Web/JavaScript/Reference/Global_Objects/Math/floor</w:t>
+        </w:r>
+      </w:hyperlink>
+      <w:r>
+        <w:rPr>
+          <w:sz w:val="24"/>
+          <w:szCs w:val="24"/>
+        </w:rPr>
+        <w:t xml:space="preserve"> </w:t>
+      </w:r>
+    </w:p>
+    <w:p>
+      <w:pPr>
+        <w:jc w:val="both"/>
+        <w:rPr>
+          <w:sz w:val="24"/>
+          <w:szCs w:val="24"/>
+        </w:rPr>
+      </w:pPr>
+      <w:proofErr w:type="spellStart"/>
+      <w:r>
+        <w:rPr>
+          <w:sz w:val="24"/>
+          <w:szCs w:val="24"/>
+        </w:rPr>
+        <w:t>Math.random</w:t>
+      </w:r>
+      <w:proofErr w:type="spellEnd"/>
+      <w:r>
+        <w:rPr>
+          <w:sz w:val="24"/>
+          <w:szCs w:val="24"/>
+        </w:rPr>
+        <w:t>():</w:t>
+      </w:r>
+    </w:p>
+    <w:p>
+      <w:pPr>
+        <w:jc w:val="both"/>
+        <w:rPr>
+          <w:sz w:val="24"/>
+          <w:szCs w:val="24"/>
+        </w:rPr>
+      </w:pPr>
+      <w:hyperlink r:id="rId26" w:history="1">
+        <w:r>
+          <w:rPr>
+            <w:rStyle w:val="Hyperlink"/>
+            <w:sz w:val="24"/>
+            <w:szCs w:val="24"/>
+          </w:rPr>
+          <w:t>https://developer.mozilla.org/en-US/docs/Web/JavaScript/Reference/Global_Objects/Math/random</w:t>
+        </w:r>
+      </w:hyperlink>
+    </w:p>
+    <w:p>
+      <w:pPr>
+        <w:jc w:val="both"/>
+        <w:rPr>
+          <w:sz w:val="24"/>
+          <w:szCs w:val="24"/>
+        </w:rPr>
+      </w:pPr>
+      <w:proofErr w:type="spellStart"/>
+      <w:r>
+        <w:rPr>
+          <w:sz w:val="24"/>
+          <w:szCs w:val="24"/>
+        </w:rPr>
+        <w:t>Math.sqrt</w:t>
+      </w:r>
+      <w:proofErr w:type="spellEnd"/>
+      <w:r>
+        <w:rPr>
+          <w:sz w:val="24"/>
+          <w:szCs w:val="24"/>
+        </w:rPr>
+        <w:t>():</w:t>
+      </w:r>
+    </w:p>
+    <w:p>
+      <w:pPr>
+        <w:jc w:val="both"/>
+        <w:rPr>
+          <w:sz w:val="24"/>
+          <w:szCs w:val="24"/>
+        </w:rPr>
+      </w:pPr>
+      <w:hyperlink r:id="rId27" w:history="1">
+        <w:r>
+          <w:rPr>
+            <w:rStyle w:val="Hyperlink"/>
+            <w:sz w:val="24"/>
+            <w:szCs w:val="24"/>
+          </w:rPr>
+          <w:t>https://developer.mozilla.org/en-US/docs/Web/JavaScript/Reference/Global_Objects/Math/sqrt</w:t>
+        </w:r>
+      </w:hyperlink>
     </w:p>
     <w:sectPr>
       <w:pgSz w:w="11906" w:h="16838"/>

</xml_diff>